<commit_message>
varibales, data types, inputting data concepts reviewd, and a calculator implemented in PHP
</commit_message>
<xml_diff>
--- a/Report.docx
+++ b/Report.docx
@@ -15,7 +15,21 @@
           <w:sz w:val="28"/>
           <w:szCs w:val="28"/>
         </w:rPr>
-        <w:t>In this report, I noted what I learned about PHP.</w:t>
+        <w:t xml:space="preserve">In this report, I noted what I </w:t>
+      </w:r>
+      <w:r>
+        <w:rPr>
+          <w:sz w:val="28"/>
+          <w:szCs w:val="28"/>
+        </w:rPr>
+        <w:t>reviewed</w:t>
+      </w:r>
+      <w:r>
+        <w:rPr>
+          <w:sz w:val="28"/>
+          <w:szCs w:val="28"/>
+        </w:rPr>
+        <w:t xml:space="preserve"> about PHP.</w:t>
       </w:r>
     </w:p>
     <w:p>
@@ -77,14 +91,42 @@
           <w:sz w:val="28"/>
           <w:szCs w:val="28"/>
         </w:rPr>
-        <w:t>First, I downloaded from the php.net then I extracted the file and put the folder in C drive. Then I edited the system environ</w:t>
-      </w:r>
-      <w:r>
-        <w:rPr>
-          <w:sz w:val="28"/>
-          <w:szCs w:val="28"/>
-        </w:rPr>
-        <w:t>ment PATH variable to refer it. Using following commands I checked whether I did well.</w:t>
+        <w:t>First, I downloaded from php.net then I extracted the file and put the folder in C drive. Then I edited the system environ</w:t>
+      </w:r>
+      <w:r>
+        <w:rPr>
+          <w:sz w:val="28"/>
+          <w:szCs w:val="28"/>
+        </w:rPr>
+        <w:t xml:space="preserve">ment PATH variable to refer </w:t>
+      </w:r>
+      <w:r>
+        <w:rPr>
+          <w:sz w:val="28"/>
+          <w:szCs w:val="28"/>
+        </w:rPr>
+        <w:t xml:space="preserve">to </w:t>
+      </w:r>
+      <w:r>
+        <w:rPr>
+          <w:sz w:val="28"/>
+          <w:szCs w:val="28"/>
+        </w:rPr>
+        <w:t xml:space="preserve">it. Using </w:t>
+      </w:r>
+      <w:r>
+        <w:rPr>
+          <w:sz w:val="28"/>
+          <w:szCs w:val="28"/>
+        </w:rPr>
+        <w:t xml:space="preserve">the </w:t>
+      </w:r>
+      <w:r>
+        <w:rPr>
+          <w:sz w:val="28"/>
+          <w:szCs w:val="28"/>
+        </w:rPr>
+        <w:t>following commands I checked whether I did well.</w:t>
       </w:r>
     </w:p>
     <w:p>
@@ -161,6 +203,13 @@
           <w:sz w:val="28"/>
           <w:szCs w:val="28"/>
         </w:rPr>
+        <w:t xml:space="preserve">the </w:t>
+      </w:r>
+      <w:r>
+        <w:rPr>
+          <w:sz w:val="28"/>
+          <w:szCs w:val="28"/>
+        </w:rPr>
         <w:t>bracket as my main text editor.</w:t>
       </w:r>
       <w:r>
@@ -168,7 +217,21 @@
           <w:sz w:val="28"/>
           <w:szCs w:val="28"/>
         </w:rPr>
-        <w:t xml:space="preserve"> Then, I created my first PHP file and observed what happened trying to execute it.</w:t>
+        <w:t xml:space="preserve"> Then, I created my first PHP file and observed what happened t</w:t>
+      </w:r>
+      <w:r>
+        <w:rPr>
+          <w:sz w:val="28"/>
+          <w:szCs w:val="28"/>
+        </w:rPr>
+        <w:t>o try</w:t>
+      </w:r>
+      <w:r>
+        <w:rPr>
+          <w:sz w:val="28"/>
+          <w:szCs w:val="28"/>
+        </w:rPr>
+        <w:t xml:space="preserve"> to execute it.</w:t>
       </w:r>
     </w:p>
     <w:p>
@@ -276,7 +339,7 @@
           <w:sz w:val="28"/>
           <w:szCs w:val="28"/>
         </w:rPr>
-        <w:t>ing to be run, like: localhost</w:t>
+        <w:t>ing to be run, like localhost</w:t>
       </w:r>
       <w:proofErr w:type="gramStart"/>
       <w:r>
@@ -338,8 +401,8 @@
         </w:rPr>
         <w:drawing>
           <wp:inline distT="0" distB="0" distL="0" distR="0" wp14:anchorId="769A5F8B" wp14:editId="6879EF42">
-            <wp:extent cx="2261810" cy="838200"/>
-            <wp:effectExtent l="0" t="0" r="5715" b="0"/>
+            <wp:extent cx="3133725" cy="1161321"/>
+            <wp:effectExtent l="0" t="0" r="0" b="1270"/>
             <wp:docPr id="1" name="Picture 1"/>
             <wp:cNvGraphicFramePr>
               <a:graphicFrameLocks xmlns:a="http://schemas.openxmlformats.org/drawingml/2006/main" noChangeAspect="1"/>
@@ -359,7 +422,7 @@
                   <pic:spPr bwMode="auto">
                     <a:xfrm>
                       <a:off x="0" y="0"/>
-                      <a:ext cx="2270302" cy="841347"/>
+                      <a:ext cx="3165338" cy="1173036"/>
                     </a:xfrm>
                     <a:prstGeom prst="rect">
                       <a:avLst/>
@@ -393,7 +456,21 @@
           <w:sz w:val="28"/>
           <w:szCs w:val="28"/>
         </w:rPr>
-        <w:t>Then we can send html elements to the browser with the echo command like as what can be seen in the following screenshot.</w:t>
+        <w:t xml:space="preserve">Then we can send </w:t>
+      </w:r>
+      <w:r>
+        <w:rPr>
+          <w:sz w:val="28"/>
+          <w:szCs w:val="28"/>
+        </w:rPr>
+        <w:t>HTML</w:t>
+      </w:r>
+      <w:r>
+        <w:rPr>
+          <w:sz w:val="28"/>
+          <w:szCs w:val="28"/>
+        </w:rPr>
+        <w:t xml:space="preserve"> elements to the browser with the echo command like what can be seen in the following screenshot.</w:t>
       </w:r>
     </w:p>
     <w:p>
@@ -412,14 +489,15 @@
           <w:szCs w:val="28"/>
         </w:rPr>
       </w:pPr>
+      <w:bookmarkStart w:id="0" w:name="_GoBack"/>
       <w:r>
         <w:rPr>
           <w:noProof/>
         </w:rPr>
         <w:drawing>
           <wp:inline distT="0" distB="0" distL="0" distR="0" wp14:anchorId="4550A14C" wp14:editId="38418C8E">
-            <wp:extent cx="3200400" cy="895350"/>
-            <wp:effectExtent l="0" t="0" r="0" b="0"/>
+            <wp:extent cx="4187757" cy="1171575"/>
+            <wp:effectExtent l="0" t="0" r="3810" b="0"/>
             <wp:docPr id="2" name="Picture 2"/>
             <wp:cNvGraphicFramePr>
               <a:graphicFrameLocks xmlns:a="http://schemas.openxmlformats.org/drawingml/2006/main" noChangeAspect="1"/>
@@ -439,7 +517,7 @@
                   <pic:spPr bwMode="auto">
                     <a:xfrm>
                       <a:off x="0" y="0"/>
-                      <a:ext cx="3200400" cy="895350"/>
+                      <a:ext cx="4192821" cy="1172992"/>
                     </a:xfrm>
                     <a:prstGeom prst="rect">
                       <a:avLst/>
@@ -459,17 +537,1771 @@
           </wp:inline>
         </w:drawing>
       </w:r>
-    </w:p>
-    <w:p>
-      <w:pPr>
-        <w:jc w:val="both"/>
-        <w:rPr>
-          <w:sz w:val="28"/>
-          <w:szCs w:val="28"/>
-        </w:rPr>
-      </w:pPr>
-      <w:bookmarkStart w:id="0" w:name="_GoBack"/>
       <w:bookmarkEnd w:id="0"/>
+    </w:p>
+    <w:p>
+      <w:pPr>
+        <w:jc w:val="both"/>
+        <w:rPr>
+          <w:sz w:val="28"/>
+          <w:szCs w:val="28"/>
+        </w:rPr>
+      </w:pPr>
+      <w:r>
+        <w:rPr>
+          <w:b/>
+          <w:bCs/>
+          <w:sz w:val="28"/>
+          <w:szCs w:val="28"/>
+        </w:rPr>
+        <w:lastRenderedPageBreak/>
+        <w:t>Variables in PHP</w:t>
+      </w:r>
+      <w:r>
+        <w:rPr>
+          <w:sz w:val="28"/>
+          <w:szCs w:val="28"/>
+        </w:rPr>
+        <w:t>:</w:t>
+      </w:r>
+    </w:p>
+    <w:p>
+      <w:pPr>
+        <w:jc w:val="both"/>
+        <w:rPr>
+          <w:sz w:val="28"/>
+          <w:szCs w:val="28"/>
+        </w:rPr>
+      </w:pPr>
+      <w:r>
+        <w:rPr>
+          <w:sz w:val="28"/>
+          <w:szCs w:val="28"/>
+        </w:rPr>
+        <w:t>We declare variables as follows in PHP language:</w:t>
+      </w:r>
+    </w:p>
+    <w:p>
+      <w:pPr>
+        <w:jc w:val="both"/>
+        <w:rPr>
+          <w:rFonts w:ascii="Courier New" w:hAnsi="Courier New" w:cs="Courier New"/>
+          <w:sz w:val="24"/>
+          <w:szCs w:val="24"/>
+        </w:rPr>
+      </w:pPr>
+      <w:r>
+        <w:rPr>
+          <w:rFonts w:ascii="Courier New" w:hAnsi="Courier New" w:cs="Courier New"/>
+          <w:sz w:val="24"/>
+          <w:szCs w:val="24"/>
+        </w:rPr>
+        <w:t>$name = “Ehsan”;</w:t>
+      </w:r>
+    </w:p>
+    <w:p>
+      <w:pPr>
+        <w:jc w:val="both"/>
+        <w:rPr>
+          <w:rFonts w:ascii="Courier New" w:hAnsi="Courier New" w:cs="Courier New"/>
+          <w:sz w:val="24"/>
+          <w:szCs w:val="24"/>
+        </w:rPr>
+      </w:pPr>
+      <w:r>
+        <w:rPr>
+          <w:rFonts w:ascii="Courier New" w:hAnsi="Courier New" w:cs="Courier New"/>
+          <w:sz w:val="24"/>
+          <w:szCs w:val="24"/>
+        </w:rPr>
+        <w:t>$age = 26;</w:t>
+      </w:r>
+    </w:p>
+    <w:p>
+      <w:pPr>
+        <w:jc w:val="both"/>
+        <w:rPr>
+          <w:sz w:val="28"/>
+          <w:szCs w:val="28"/>
+        </w:rPr>
+      </w:pPr>
+      <w:r>
+        <w:rPr>
+          <w:sz w:val="28"/>
+          <w:szCs w:val="28"/>
+        </w:rPr>
+        <w:t>We can use it inside an echo instruction to show them as follows:</w:t>
+      </w:r>
+    </w:p>
+    <w:p>
+      <w:pPr>
+        <w:jc w:val="both"/>
+        <w:rPr>
+          <w:rFonts w:ascii="Courier New" w:hAnsi="Courier New" w:cs="Courier New"/>
+          <w:sz w:val="24"/>
+          <w:szCs w:val="24"/>
+        </w:rPr>
+      </w:pPr>
+      <w:proofErr w:type="gramStart"/>
+      <w:r>
+        <w:rPr>
+          <w:rFonts w:ascii="Courier New" w:hAnsi="Courier New" w:cs="Courier New"/>
+          <w:sz w:val="24"/>
+          <w:szCs w:val="24"/>
+        </w:rPr>
+        <w:t>echo(</w:t>
+      </w:r>
+      <w:proofErr w:type="gramEnd"/>
+      <w:r>
+        <w:rPr>
+          <w:rFonts w:ascii="Courier New" w:hAnsi="Courier New" w:cs="Courier New"/>
+          <w:sz w:val="24"/>
+          <w:szCs w:val="24"/>
+        </w:rPr>
+        <w:t>“My names is $name, and I am $age years old.”);</w:t>
+      </w:r>
+    </w:p>
+    <w:p>
+      <w:pPr>
+        <w:jc w:val="both"/>
+        <w:rPr>
+          <w:sz w:val="28"/>
+          <w:szCs w:val="28"/>
+        </w:rPr>
+      </w:pPr>
+      <w:r>
+        <w:rPr>
+          <w:b/>
+          <w:bCs/>
+          <w:sz w:val="28"/>
+          <w:szCs w:val="28"/>
+        </w:rPr>
+        <w:t>Data types in PHP</w:t>
+      </w:r>
+    </w:p>
+    <w:p>
+      <w:pPr>
+        <w:jc w:val="both"/>
+        <w:rPr>
+          <w:sz w:val="28"/>
+          <w:szCs w:val="28"/>
+        </w:rPr>
+      </w:pPr>
+      <w:r>
+        <w:rPr>
+          <w:sz w:val="28"/>
+          <w:szCs w:val="28"/>
+        </w:rPr>
+        <w:t>In PHP, programmers do not need to speci</w:t>
+      </w:r>
+      <w:r>
+        <w:rPr>
+          <w:sz w:val="28"/>
+          <w:szCs w:val="28"/>
+        </w:rPr>
+        <w:t>fy the type of the variables. They can easily assign values to their variables.</w:t>
+      </w:r>
+      <w:r>
+        <w:rPr>
+          <w:sz w:val="28"/>
+          <w:szCs w:val="28"/>
+        </w:rPr>
+        <w:t xml:space="preserve"> The main data types generally are number, text, and Boolean.</w:t>
+      </w:r>
+    </w:p>
+    <w:p>
+      <w:pPr>
+        <w:jc w:val="both"/>
+        <w:rPr>
+          <w:rFonts w:ascii="Courier New" w:hAnsi="Courier New" w:cs="Courier New"/>
+          <w:sz w:val="24"/>
+          <w:szCs w:val="24"/>
+        </w:rPr>
+      </w:pPr>
+      <w:r>
+        <w:rPr>
+          <w:rFonts w:ascii="Courier New" w:hAnsi="Courier New" w:cs="Courier New"/>
+          <w:sz w:val="24"/>
+          <w:szCs w:val="24"/>
+        </w:rPr>
+        <w:t>$phrase</w:t>
+      </w:r>
+      <w:r>
+        <w:rPr>
+          <w:rFonts w:ascii="Courier New" w:hAnsi="Courier New" w:cs="Courier New"/>
+          <w:sz w:val="24"/>
+          <w:szCs w:val="24"/>
+        </w:rPr>
+        <w:t xml:space="preserve"> </w:t>
+      </w:r>
+      <w:proofErr w:type="gramStart"/>
+      <w:r>
+        <w:rPr>
+          <w:rFonts w:ascii="Courier New" w:hAnsi="Courier New" w:cs="Courier New"/>
+          <w:sz w:val="24"/>
+          <w:szCs w:val="24"/>
+        </w:rPr>
+        <w:t>=</w:t>
+      </w:r>
+      <w:r>
+        <w:rPr>
+          <w:rFonts w:ascii="Courier New" w:hAnsi="Courier New" w:cs="Courier New"/>
+          <w:sz w:val="24"/>
+          <w:szCs w:val="24"/>
+        </w:rPr>
+        <w:t xml:space="preserve"> </w:t>
+      </w:r>
+      <w:r>
+        <w:rPr>
+          <w:rFonts w:ascii="Courier New" w:hAnsi="Courier New" w:cs="Courier New"/>
+          <w:sz w:val="24"/>
+          <w:szCs w:val="24"/>
+        </w:rPr>
+        <w:t>”</w:t>
+      </w:r>
+      <w:proofErr w:type="gramEnd"/>
+      <w:r>
+        <w:rPr>
+          <w:rFonts w:ascii="Courier New" w:hAnsi="Courier New" w:cs="Courier New"/>
+          <w:sz w:val="24"/>
+          <w:szCs w:val="24"/>
+        </w:rPr>
+        <w:t>To be or not to be”;</w:t>
+      </w:r>
+    </w:p>
+    <w:p>
+      <w:pPr>
+        <w:jc w:val="both"/>
+        <w:rPr>
+          <w:rFonts w:ascii="Courier New" w:hAnsi="Courier New" w:cs="Courier New"/>
+          <w:sz w:val="24"/>
+          <w:szCs w:val="24"/>
+        </w:rPr>
+      </w:pPr>
+      <w:r>
+        <w:rPr>
+          <w:rFonts w:ascii="Courier New" w:hAnsi="Courier New" w:cs="Courier New"/>
+          <w:sz w:val="24"/>
+          <w:szCs w:val="24"/>
+        </w:rPr>
+        <w:t>$age = 30;</w:t>
+      </w:r>
+    </w:p>
+    <w:p>
+      <w:pPr>
+        <w:jc w:val="both"/>
+        <w:rPr>
+          <w:rFonts w:ascii="Courier New" w:hAnsi="Courier New" w:cs="Courier New"/>
+          <w:sz w:val="24"/>
+          <w:szCs w:val="24"/>
+        </w:rPr>
+      </w:pPr>
+      <w:r>
+        <w:rPr>
+          <w:rFonts w:ascii="Courier New" w:hAnsi="Courier New" w:cs="Courier New"/>
+          <w:sz w:val="24"/>
+          <w:szCs w:val="24"/>
+        </w:rPr>
+        <w:t>$</w:t>
+      </w:r>
+      <w:proofErr w:type="spellStart"/>
+      <w:proofErr w:type="gramStart"/>
+      <w:r>
+        <w:rPr>
+          <w:rFonts w:ascii="Courier New" w:hAnsi="Courier New" w:cs="Courier New"/>
+          <w:sz w:val="24"/>
+          <w:szCs w:val="24"/>
+        </w:rPr>
+        <w:t>gpa</w:t>
+      </w:r>
+      <w:proofErr w:type="spellEnd"/>
+      <w:proofErr w:type="gramEnd"/>
+      <w:r>
+        <w:rPr>
+          <w:rFonts w:ascii="Courier New" w:hAnsi="Courier New" w:cs="Courier New"/>
+          <w:sz w:val="24"/>
+          <w:szCs w:val="24"/>
+        </w:rPr>
+        <w:t xml:space="preserve"> = </w:t>
+      </w:r>
+      <w:r>
+        <w:rPr>
+          <w:rFonts w:ascii="Courier New" w:hAnsi="Courier New" w:cs="Courier New"/>
+          <w:sz w:val="24"/>
+          <w:szCs w:val="24"/>
+        </w:rPr>
+        <w:t>30.3;</w:t>
+      </w:r>
+    </w:p>
+    <w:p>
+      <w:pPr>
+        <w:jc w:val="both"/>
+        <w:rPr>
+          <w:rFonts w:ascii="Courier New" w:hAnsi="Courier New" w:cs="Courier New"/>
+          <w:sz w:val="24"/>
+          <w:szCs w:val="24"/>
+        </w:rPr>
+      </w:pPr>
+      <w:r>
+        <w:rPr>
+          <w:rFonts w:ascii="Courier New" w:hAnsi="Courier New" w:cs="Courier New"/>
+          <w:sz w:val="24"/>
+          <w:szCs w:val="24"/>
+        </w:rPr>
+        <w:t>$</w:t>
+      </w:r>
+      <w:proofErr w:type="spellStart"/>
+      <w:r>
+        <w:rPr>
+          <w:rFonts w:ascii="Courier New" w:hAnsi="Courier New" w:cs="Courier New"/>
+          <w:sz w:val="24"/>
+          <w:szCs w:val="24"/>
+        </w:rPr>
+        <w:t>isMale</w:t>
+      </w:r>
+      <w:proofErr w:type="spellEnd"/>
+      <w:r>
+        <w:rPr>
+          <w:rFonts w:ascii="Courier New" w:hAnsi="Courier New" w:cs="Courier New"/>
+          <w:sz w:val="24"/>
+          <w:szCs w:val="24"/>
+        </w:rPr>
+        <w:t xml:space="preserve"> = false;</w:t>
+      </w:r>
+    </w:p>
+    <w:p>
+      <w:pPr>
+        <w:jc w:val="both"/>
+        <w:rPr>
+          <w:sz w:val="28"/>
+          <w:szCs w:val="28"/>
+        </w:rPr>
+      </w:pPr>
+      <w:r>
+        <w:rPr>
+          <w:sz w:val="28"/>
+          <w:szCs w:val="28"/>
+        </w:rPr>
+        <w:t xml:space="preserve">There are bunch of PHP built-in methods for working with strings </w:t>
+      </w:r>
+      <w:r>
+        <w:rPr>
+          <w:sz w:val="28"/>
+          <w:szCs w:val="28"/>
+        </w:rPr>
+        <w:t xml:space="preserve">like </w:t>
+      </w:r>
+      <w:proofErr w:type="spellStart"/>
+      <w:proofErr w:type="gramStart"/>
+      <w:r>
+        <w:rPr>
+          <w:sz w:val="28"/>
+          <w:szCs w:val="28"/>
+        </w:rPr>
+        <w:t>strtolower</w:t>
+      </w:r>
+      <w:proofErr w:type="spellEnd"/>
+      <w:r>
+        <w:rPr>
+          <w:sz w:val="28"/>
+          <w:szCs w:val="28"/>
+        </w:rPr>
+        <w:t>(</w:t>
+      </w:r>
+      <w:proofErr w:type="gramEnd"/>
+      <w:r>
+        <w:rPr>
+          <w:sz w:val="28"/>
+          <w:szCs w:val="28"/>
+        </w:rPr>
+        <w:t>)</w:t>
+      </w:r>
+      <w:r>
+        <w:rPr>
+          <w:sz w:val="28"/>
+          <w:szCs w:val="28"/>
+        </w:rPr>
+        <w:t xml:space="preserve">, and </w:t>
+      </w:r>
+      <w:proofErr w:type="spellStart"/>
+      <w:r>
+        <w:rPr>
+          <w:sz w:val="28"/>
+          <w:szCs w:val="28"/>
+        </w:rPr>
+        <w:t>strtoupper</w:t>
+      </w:r>
+      <w:proofErr w:type="spellEnd"/>
+      <w:r>
+        <w:rPr>
+          <w:sz w:val="28"/>
+          <w:szCs w:val="28"/>
+        </w:rPr>
+        <w:t xml:space="preserve">(), </w:t>
+      </w:r>
+      <w:proofErr w:type="spellStart"/>
+      <w:r>
+        <w:rPr>
+          <w:sz w:val="28"/>
+          <w:szCs w:val="28"/>
+        </w:rPr>
+        <w:t>strlen</w:t>
+      </w:r>
+      <w:proofErr w:type="spellEnd"/>
+      <w:r>
+        <w:rPr>
+          <w:sz w:val="28"/>
+          <w:szCs w:val="28"/>
+        </w:rPr>
+        <w:t>()</w:t>
+      </w:r>
+      <w:r>
+        <w:rPr>
+          <w:sz w:val="28"/>
+          <w:szCs w:val="28"/>
+        </w:rPr>
+        <w:t xml:space="preserve">, </w:t>
+      </w:r>
+      <w:proofErr w:type="spellStart"/>
+      <w:r>
+        <w:rPr>
+          <w:sz w:val="28"/>
+          <w:szCs w:val="28"/>
+        </w:rPr>
+        <w:t>str_replace</w:t>
+      </w:r>
+      <w:proofErr w:type="spellEnd"/>
+      <w:r>
+        <w:rPr>
+          <w:sz w:val="28"/>
+          <w:szCs w:val="28"/>
+        </w:rPr>
+        <w:t>(want2replace</w:t>
+      </w:r>
+      <w:r>
+        <w:rPr>
+          <w:sz w:val="28"/>
+          <w:szCs w:val="28"/>
+        </w:rPr>
+        <w:t>_string</w:t>
+      </w:r>
+      <w:r>
+        <w:rPr>
+          <w:sz w:val="28"/>
+          <w:szCs w:val="28"/>
+        </w:rPr>
+        <w:t xml:space="preserve">, </w:t>
+      </w:r>
+      <w:proofErr w:type="spellStart"/>
+      <w:r>
+        <w:rPr>
+          <w:sz w:val="28"/>
+          <w:szCs w:val="28"/>
+        </w:rPr>
+        <w:t>with</w:t>
+      </w:r>
+      <w:r>
+        <w:rPr>
+          <w:sz w:val="28"/>
+          <w:szCs w:val="28"/>
+        </w:rPr>
+        <w:t>_this_string</w:t>
+      </w:r>
+      <w:proofErr w:type="spellEnd"/>
+      <w:r>
+        <w:rPr>
+          <w:sz w:val="28"/>
+          <w:szCs w:val="28"/>
+        </w:rPr>
+        <w:t xml:space="preserve">, </w:t>
+      </w:r>
+      <w:proofErr w:type="spellStart"/>
+      <w:r>
+        <w:rPr>
+          <w:sz w:val="28"/>
+          <w:szCs w:val="28"/>
+        </w:rPr>
+        <w:t>whole_</w:t>
+      </w:r>
+      <w:r>
+        <w:rPr>
+          <w:sz w:val="28"/>
+          <w:szCs w:val="28"/>
+        </w:rPr>
+        <w:t>string</w:t>
+      </w:r>
+      <w:proofErr w:type="spellEnd"/>
+      <w:r>
+        <w:rPr>
+          <w:sz w:val="28"/>
+          <w:szCs w:val="28"/>
+        </w:rPr>
+        <w:t>)</w:t>
+      </w:r>
+      <w:r>
+        <w:rPr>
+          <w:sz w:val="28"/>
+          <w:szCs w:val="28"/>
+        </w:rPr>
+        <w:t xml:space="preserve">, and </w:t>
+      </w:r>
+      <w:proofErr w:type="spellStart"/>
+      <w:r>
+        <w:rPr>
+          <w:sz w:val="28"/>
+          <w:szCs w:val="28"/>
+        </w:rPr>
+        <w:t>substr</w:t>
+      </w:r>
+      <w:proofErr w:type="spellEnd"/>
+      <w:r>
+        <w:rPr>
+          <w:sz w:val="28"/>
+          <w:szCs w:val="28"/>
+        </w:rPr>
+        <w:t>()</w:t>
+      </w:r>
+      <w:r>
+        <w:rPr>
+          <w:sz w:val="28"/>
+          <w:szCs w:val="28"/>
+        </w:rPr>
+        <w:t>.</w:t>
+      </w:r>
+    </w:p>
+    <w:p>
+      <w:pPr>
+        <w:jc w:val="both"/>
+        <w:rPr>
+          <w:rFonts w:ascii="Courier New" w:hAnsi="Courier New" w:cs="Courier New"/>
+          <w:sz w:val="24"/>
+          <w:szCs w:val="24"/>
+        </w:rPr>
+      </w:pPr>
+      <w:r>
+        <w:rPr>
+          <w:rFonts w:ascii="Courier New" w:hAnsi="Courier New" w:cs="Courier New"/>
+          <w:sz w:val="24"/>
+          <w:szCs w:val="24"/>
+        </w:rPr>
+        <w:t xml:space="preserve">$phrase = "To </w:t>
+      </w:r>
+      <w:proofErr w:type="gramStart"/>
+      <w:r>
+        <w:rPr>
+          <w:rFonts w:ascii="Courier New" w:hAnsi="Courier New" w:cs="Courier New"/>
+          <w:sz w:val="24"/>
+          <w:szCs w:val="24"/>
+        </w:rPr>
+        <w:t>Be</w:t>
+      </w:r>
+      <w:proofErr w:type="gramEnd"/>
+      <w:r>
+        <w:rPr>
+          <w:rFonts w:ascii="Courier New" w:hAnsi="Courier New" w:cs="Courier New"/>
+          <w:sz w:val="24"/>
+          <w:szCs w:val="24"/>
+        </w:rPr>
+        <w:t xml:space="preserve"> or Not to Be! This is the Question!</w:t>
+      </w:r>
+      <w:proofErr w:type="gramStart"/>
+      <w:r>
+        <w:rPr>
+          <w:rFonts w:ascii="Courier New" w:hAnsi="Courier New" w:cs="Courier New"/>
+          <w:sz w:val="24"/>
+          <w:szCs w:val="24"/>
+        </w:rPr>
+        <w:t>";</w:t>
+      </w:r>
+      <w:proofErr w:type="gramEnd"/>
+    </w:p>
+    <w:p>
+      <w:pPr>
+        <w:jc w:val="both"/>
+        <w:rPr>
+          <w:rFonts w:ascii="Courier New" w:hAnsi="Courier New" w:cs="Courier New"/>
+          <w:sz w:val="24"/>
+          <w:szCs w:val="24"/>
+        </w:rPr>
+      </w:pPr>
+      <w:proofErr w:type="gramStart"/>
+      <w:r>
+        <w:rPr>
+          <w:rFonts w:ascii="Courier New" w:hAnsi="Courier New" w:cs="Courier New"/>
+          <w:sz w:val="24"/>
+          <w:szCs w:val="24"/>
+        </w:rPr>
+        <w:t>echo(</w:t>
+      </w:r>
+      <w:proofErr w:type="spellStart"/>
+      <w:proofErr w:type="gramEnd"/>
+      <w:r>
+        <w:rPr>
+          <w:rFonts w:ascii="Courier New" w:hAnsi="Courier New" w:cs="Courier New"/>
+          <w:sz w:val="24"/>
+          <w:szCs w:val="24"/>
+        </w:rPr>
+        <w:t>strtolower</w:t>
+      </w:r>
+      <w:proofErr w:type="spellEnd"/>
+      <w:r>
+        <w:rPr>
+          <w:rFonts w:ascii="Courier New" w:hAnsi="Courier New" w:cs="Courier New"/>
+          <w:sz w:val="24"/>
+          <w:szCs w:val="24"/>
+        </w:rPr>
+        <w:t>($phrase));</w:t>
+      </w:r>
+    </w:p>
+    <w:p>
+      <w:pPr>
+        <w:jc w:val="both"/>
+        <w:rPr>
+          <w:noProof/>
+        </w:rPr>
+      </w:pPr>
+    </w:p>
+    <w:p>
+      <w:pPr>
+        <w:jc w:val="both"/>
+        <w:rPr>
+          <w:sz w:val="28"/>
+          <w:szCs w:val="28"/>
+        </w:rPr>
+      </w:pPr>
+      <w:r>
+        <w:rPr>
+          <w:noProof/>
+        </w:rPr>
+        <w:drawing>
+          <wp:inline distT="0" distB="0" distL="0" distR="0" wp14:anchorId="7D733DD3" wp14:editId="70F0EF7E">
+            <wp:extent cx="4605030" cy="1038225"/>
+            <wp:effectExtent l="0" t="0" r="5080" b="0"/>
+            <wp:docPr id="3" name="Picture 3"/>
+            <wp:cNvGraphicFramePr>
+              <a:graphicFrameLocks xmlns:a="http://schemas.openxmlformats.org/drawingml/2006/main" noChangeAspect="1"/>
+            </wp:cNvGraphicFramePr>
+            <a:graphic xmlns:a="http://schemas.openxmlformats.org/drawingml/2006/main">
+              <a:graphicData uri="http://schemas.openxmlformats.org/drawingml/2006/picture">
+                <pic:pic xmlns:pic="http://schemas.openxmlformats.org/drawingml/2006/picture">
+                  <pic:nvPicPr>
+                    <pic:cNvPr id="1" name=""/>
+                    <pic:cNvPicPr/>
+                  </pic:nvPicPr>
+                  <pic:blipFill rotWithShape="1">
+                    <a:blip r:embed="rId7"/>
+                    <a:srcRect r="55930" b="82326"/>
+                    <a:stretch/>
+                  </pic:blipFill>
+                  <pic:spPr bwMode="auto">
+                    <a:xfrm>
+                      <a:off x="0" y="0"/>
+                      <a:ext cx="4613046" cy="1040032"/>
+                    </a:xfrm>
+                    <a:prstGeom prst="rect">
+                      <a:avLst/>
+                    </a:prstGeom>
+                    <a:ln>
+                      <a:noFill/>
+                    </a:ln>
+                    <a:extLst>
+                      <a:ext uri="{53640926-AAD7-44D8-BBD7-CCE9431645EC}">
+                        <a14:shadowObscured xmlns:a14="http://schemas.microsoft.com/office/drawing/2010/main"/>
+                      </a:ext>
+                    </a:extLst>
+                  </pic:spPr>
+                </pic:pic>
+              </a:graphicData>
+            </a:graphic>
+          </wp:inline>
+        </w:drawing>
+      </w:r>
+    </w:p>
+    <w:p>
+      <w:pPr>
+        <w:jc w:val="both"/>
+        <w:rPr>
+          <w:sz w:val="28"/>
+          <w:szCs w:val="28"/>
+        </w:rPr>
+      </w:pPr>
+      <w:r>
+        <w:rPr>
+          <w:sz w:val="28"/>
+          <w:szCs w:val="28"/>
+        </w:rPr>
+        <w:t>Also</w:t>
+      </w:r>
+      <w:r>
+        <w:rPr>
+          <w:sz w:val="28"/>
+          <w:szCs w:val="28"/>
+        </w:rPr>
+        <w:t>,</w:t>
+      </w:r>
+      <w:r>
+        <w:rPr>
+          <w:sz w:val="28"/>
+          <w:szCs w:val="28"/>
+        </w:rPr>
+        <w:t xml:space="preserve"> we can access a specific character of a string by using brackets like what we do in python.</w:t>
+      </w:r>
+    </w:p>
+    <w:p>
+      <w:pPr>
+        <w:jc w:val="both"/>
+        <w:rPr>
+          <w:sz w:val="28"/>
+          <w:szCs w:val="28"/>
+        </w:rPr>
+      </w:pPr>
+      <w:r>
+        <w:rPr>
+          <w:b/>
+          <w:bCs/>
+          <w:sz w:val="28"/>
+          <w:szCs w:val="28"/>
+        </w:rPr>
+        <w:lastRenderedPageBreak/>
+        <w:t>Note</w:t>
+      </w:r>
+      <w:r>
+        <w:rPr>
+          <w:sz w:val="28"/>
+          <w:szCs w:val="28"/>
+        </w:rPr>
+        <w:t>: if we want to do some specific job, we can simply google for it because we know the fundamentals of programming and do not need to memorize the all functions of PHP language.</w:t>
+      </w:r>
+    </w:p>
+    <w:p>
+      <w:pPr>
+        <w:jc w:val="both"/>
+        <w:rPr>
+          <w:sz w:val="28"/>
+          <w:szCs w:val="28"/>
+        </w:rPr>
+      </w:pPr>
+      <w:r>
+        <w:rPr>
+          <w:sz w:val="28"/>
+          <w:szCs w:val="28"/>
+        </w:rPr>
+        <w:t>Arithmetic operators are like C++ language.</w:t>
+      </w:r>
+      <w:r>
+        <w:rPr>
+          <w:sz w:val="28"/>
+          <w:szCs w:val="28"/>
+        </w:rPr>
+        <w:t xml:space="preserve"> In working with numbers some important functions are </w:t>
+      </w:r>
+      <w:proofErr w:type="gramStart"/>
+      <w:r>
+        <w:rPr>
+          <w:sz w:val="28"/>
+          <w:szCs w:val="28"/>
+        </w:rPr>
+        <w:t>pow(</w:t>
+      </w:r>
+      <w:proofErr w:type="gramEnd"/>
+      <w:r>
+        <w:rPr>
+          <w:sz w:val="28"/>
+          <w:szCs w:val="28"/>
+        </w:rPr>
+        <w:t xml:space="preserve">a, b), </w:t>
+      </w:r>
+      <w:proofErr w:type="spellStart"/>
+      <w:r>
+        <w:rPr>
+          <w:sz w:val="28"/>
+          <w:szCs w:val="28"/>
+        </w:rPr>
+        <w:t>sqrt</w:t>
+      </w:r>
+      <w:proofErr w:type="spellEnd"/>
+      <w:r>
+        <w:rPr>
+          <w:sz w:val="28"/>
+          <w:szCs w:val="28"/>
+        </w:rPr>
+        <w:t xml:space="preserve">(a, b), max(a, b, …), round(2.2), </w:t>
+      </w:r>
+      <w:r>
+        <w:rPr>
+          <w:sz w:val="28"/>
+          <w:szCs w:val="28"/>
+        </w:rPr>
+        <w:t>ceil(2.2)</w:t>
+      </w:r>
+      <w:r>
+        <w:rPr>
+          <w:sz w:val="28"/>
+          <w:szCs w:val="28"/>
+        </w:rPr>
+        <w:t>, floor(2.2), etc.</w:t>
+      </w:r>
+    </w:p>
+    <w:p>
+      <w:pPr>
+        <w:jc w:val="both"/>
+        <w:rPr>
+          <w:b/>
+          <w:bCs/>
+          <w:sz w:val="28"/>
+          <w:szCs w:val="28"/>
+        </w:rPr>
+      </w:pPr>
+      <w:r>
+        <w:rPr>
+          <w:b/>
+          <w:bCs/>
+          <w:sz w:val="28"/>
+          <w:szCs w:val="28"/>
+        </w:rPr>
+        <w:t>Getting data from the user</w:t>
+      </w:r>
+    </w:p>
+    <w:p>
+      <w:pPr>
+        <w:jc w:val="both"/>
+        <w:rPr>
+          <w:sz w:val="28"/>
+          <w:szCs w:val="28"/>
+        </w:rPr>
+      </w:pPr>
+      <w:r>
+        <w:rPr>
+          <w:sz w:val="28"/>
+          <w:szCs w:val="28"/>
+        </w:rPr>
+        <w:t>We perform this by using form tag. See the following example:</w:t>
+      </w:r>
+    </w:p>
+    <w:p>
+      <w:pPr>
+        <w:jc w:val="both"/>
+        <w:rPr>
+          <w:rFonts w:ascii="Courier New" w:hAnsi="Courier New" w:cs="Courier New"/>
+          <w:sz w:val="24"/>
+          <w:szCs w:val="24"/>
+        </w:rPr>
+      </w:pPr>
+      <w:r>
+        <w:rPr>
+          <w:rFonts w:ascii="Courier New" w:hAnsi="Courier New" w:cs="Courier New"/>
+          <w:sz w:val="24"/>
+          <w:szCs w:val="24"/>
+        </w:rPr>
+        <w:t xml:space="preserve">    &lt;form action="</w:t>
+      </w:r>
+      <w:proofErr w:type="spellStart"/>
+      <w:r>
+        <w:rPr>
+          <w:rFonts w:ascii="Courier New" w:hAnsi="Courier New" w:cs="Courier New"/>
+          <w:sz w:val="24"/>
+          <w:szCs w:val="24"/>
+        </w:rPr>
+        <w:t>input_from_user.php</w:t>
+      </w:r>
+      <w:proofErr w:type="spellEnd"/>
+      <w:r>
+        <w:rPr>
+          <w:rFonts w:ascii="Courier New" w:hAnsi="Courier New" w:cs="Courier New"/>
+          <w:sz w:val="24"/>
+          <w:szCs w:val="24"/>
+        </w:rPr>
+        <w:t>" method="get"&gt;</w:t>
+      </w:r>
+    </w:p>
+    <w:p>
+      <w:pPr>
+        <w:jc w:val="both"/>
+        <w:rPr>
+          <w:rFonts w:ascii="Courier New" w:hAnsi="Courier New" w:cs="Courier New"/>
+          <w:sz w:val="24"/>
+          <w:szCs w:val="24"/>
+        </w:rPr>
+      </w:pPr>
+      <w:r>
+        <w:rPr>
+          <w:rFonts w:ascii="Courier New" w:hAnsi="Courier New" w:cs="Courier New"/>
+          <w:sz w:val="24"/>
+          <w:szCs w:val="24"/>
+        </w:rPr>
+        <w:t xml:space="preserve">        Name: &lt;input type="text" name="name"&gt;</w:t>
+      </w:r>
+    </w:p>
+    <w:p>
+      <w:pPr>
+        <w:jc w:val="both"/>
+        <w:rPr>
+          <w:rFonts w:ascii="Courier New" w:hAnsi="Courier New" w:cs="Courier New"/>
+          <w:sz w:val="24"/>
+          <w:szCs w:val="24"/>
+        </w:rPr>
+      </w:pPr>
+      <w:r>
+        <w:rPr>
+          <w:rFonts w:ascii="Courier New" w:hAnsi="Courier New" w:cs="Courier New"/>
+          <w:sz w:val="24"/>
+          <w:szCs w:val="24"/>
+        </w:rPr>
+        <w:t xml:space="preserve">        &lt;</w:t>
+      </w:r>
+      <w:proofErr w:type="spellStart"/>
+      <w:proofErr w:type="gramStart"/>
+      <w:r>
+        <w:rPr>
+          <w:rFonts w:ascii="Courier New" w:hAnsi="Courier New" w:cs="Courier New"/>
+          <w:sz w:val="24"/>
+          <w:szCs w:val="24"/>
+        </w:rPr>
+        <w:t>br</w:t>
+      </w:r>
+      <w:proofErr w:type="spellEnd"/>
+      <w:proofErr w:type="gramEnd"/>
+      <w:r>
+        <w:rPr>
+          <w:rFonts w:ascii="Courier New" w:hAnsi="Courier New" w:cs="Courier New"/>
+          <w:sz w:val="24"/>
+          <w:szCs w:val="24"/>
+        </w:rPr>
+        <w:t>&gt;</w:t>
+      </w:r>
+    </w:p>
+    <w:p>
+      <w:pPr>
+        <w:jc w:val="both"/>
+        <w:rPr>
+          <w:rFonts w:ascii="Courier New" w:hAnsi="Courier New" w:cs="Courier New"/>
+          <w:sz w:val="24"/>
+          <w:szCs w:val="24"/>
+        </w:rPr>
+      </w:pPr>
+      <w:r>
+        <w:rPr>
+          <w:rFonts w:ascii="Courier New" w:hAnsi="Courier New" w:cs="Courier New"/>
+          <w:sz w:val="24"/>
+          <w:szCs w:val="24"/>
+        </w:rPr>
+        <w:t xml:space="preserve">        Age: &lt;input type="number" name="age"&gt;</w:t>
+      </w:r>
+    </w:p>
+    <w:p>
+      <w:pPr>
+        <w:jc w:val="both"/>
+        <w:rPr>
+          <w:rFonts w:ascii="Courier New" w:hAnsi="Courier New" w:cs="Courier New"/>
+          <w:sz w:val="24"/>
+          <w:szCs w:val="24"/>
+        </w:rPr>
+      </w:pPr>
+      <w:r>
+        <w:rPr>
+          <w:rFonts w:ascii="Courier New" w:hAnsi="Courier New" w:cs="Courier New"/>
+          <w:sz w:val="24"/>
+          <w:szCs w:val="24"/>
+        </w:rPr>
+        <w:t xml:space="preserve">        &lt;input type="submit" value="submit"&gt;</w:t>
+      </w:r>
+    </w:p>
+    <w:p>
+      <w:pPr>
+        <w:jc w:val="both"/>
+        <w:rPr>
+          <w:rFonts w:ascii="Courier New" w:hAnsi="Courier New" w:cs="Courier New"/>
+          <w:sz w:val="24"/>
+          <w:szCs w:val="24"/>
+        </w:rPr>
+      </w:pPr>
+      <w:r>
+        <w:rPr>
+          <w:rFonts w:ascii="Courier New" w:hAnsi="Courier New" w:cs="Courier New"/>
+          <w:sz w:val="24"/>
+          <w:szCs w:val="24"/>
+        </w:rPr>
+        <w:t xml:space="preserve">    &lt;/form&gt;</w:t>
+      </w:r>
+    </w:p>
+    <w:p>
+      <w:pPr>
+        <w:jc w:val="both"/>
+        <w:rPr>
+          <w:rFonts w:ascii="Courier New" w:hAnsi="Courier New" w:cs="Courier New"/>
+          <w:sz w:val="24"/>
+          <w:szCs w:val="24"/>
+        </w:rPr>
+      </w:pPr>
+      <w:r>
+        <w:rPr>
+          <w:rFonts w:ascii="Courier New" w:hAnsi="Courier New" w:cs="Courier New"/>
+          <w:sz w:val="24"/>
+          <w:szCs w:val="24"/>
+        </w:rPr>
+        <w:t xml:space="preserve">    </w:t>
+      </w:r>
+    </w:p>
+    <w:p>
+      <w:pPr>
+        <w:jc w:val="both"/>
+        <w:rPr>
+          <w:rFonts w:ascii="Courier New" w:hAnsi="Courier New" w:cs="Courier New"/>
+          <w:sz w:val="24"/>
+          <w:szCs w:val="24"/>
+        </w:rPr>
+      </w:pPr>
+      <w:r>
+        <w:rPr>
+          <w:rFonts w:ascii="Courier New" w:hAnsi="Courier New" w:cs="Courier New"/>
+          <w:sz w:val="24"/>
+          <w:szCs w:val="24"/>
+        </w:rPr>
+        <w:t xml:space="preserve">        Your name is: &lt;</w:t>
+      </w:r>
+      <w:proofErr w:type="gramStart"/>
+      <w:r>
+        <w:rPr>
+          <w:rFonts w:ascii="Courier New" w:hAnsi="Courier New" w:cs="Courier New"/>
+          <w:sz w:val="24"/>
+          <w:szCs w:val="24"/>
+        </w:rPr>
+        <w:t>?</w:t>
+      </w:r>
+      <w:proofErr w:type="spellStart"/>
+      <w:r>
+        <w:rPr>
+          <w:rFonts w:ascii="Courier New" w:hAnsi="Courier New" w:cs="Courier New"/>
+          <w:sz w:val="24"/>
+          <w:szCs w:val="24"/>
+        </w:rPr>
+        <w:t>php</w:t>
+      </w:r>
+      <w:proofErr w:type="spellEnd"/>
+      <w:proofErr w:type="gramEnd"/>
+    </w:p>
+    <w:p>
+      <w:pPr>
+        <w:jc w:val="both"/>
+        <w:rPr>
+          <w:rFonts w:ascii="Courier New" w:hAnsi="Courier New" w:cs="Courier New"/>
+          <w:sz w:val="24"/>
+          <w:szCs w:val="24"/>
+        </w:rPr>
+      </w:pPr>
+      <w:r>
+        <w:rPr>
+          <w:rFonts w:ascii="Courier New" w:hAnsi="Courier New" w:cs="Courier New"/>
+          <w:sz w:val="24"/>
+          <w:szCs w:val="24"/>
+        </w:rPr>
+        <w:t xml:space="preserve">        </w:t>
+      </w:r>
+      <w:proofErr w:type="gramStart"/>
+      <w:r>
+        <w:rPr>
+          <w:rFonts w:ascii="Courier New" w:hAnsi="Courier New" w:cs="Courier New"/>
+          <w:sz w:val="24"/>
+          <w:szCs w:val="24"/>
+        </w:rPr>
+        <w:t>echo</w:t>
+      </w:r>
+      <w:proofErr w:type="gramEnd"/>
+      <w:r>
+        <w:rPr>
+          <w:rFonts w:ascii="Courier New" w:hAnsi="Courier New" w:cs="Courier New"/>
+          <w:sz w:val="24"/>
+          <w:szCs w:val="24"/>
+        </w:rPr>
+        <w:t xml:space="preserve"> $_GET["name"];</w:t>
+      </w:r>
+    </w:p>
+    <w:p>
+      <w:pPr>
+        <w:jc w:val="both"/>
+        <w:rPr>
+          <w:rFonts w:ascii="Courier New" w:hAnsi="Courier New" w:cs="Courier New"/>
+          <w:sz w:val="24"/>
+          <w:szCs w:val="24"/>
+        </w:rPr>
+      </w:pPr>
+      <w:r>
+        <w:rPr>
+          <w:rFonts w:ascii="Courier New" w:hAnsi="Courier New" w:cs="Courier New"/>
+          <w:sz w:val="24"/>
+          <w:szCs w:val="24"/>
+        </w:rPr>
+        <w:t xml:space="preserve">        ?&gt;&lt;</w:t>
+      </w:r>
+      <w:proofErr w:type="spellStart"/>
+      <w:r>
+        <w:rPr>
+          <w:rFonts w:ascii="Courier New" w:hAnsi="Courier New" w:cs="Courier New"/>
+          <w:sz w:val="24"/>
+          <w:szCs w:val="24"/>
+        </w:rPr>
+        <w:t>br</w:t>
+      </w:r>
+      <w:proofErr w:type="spellEnd"/>
+      <w:r>
+        <w:rPr>
+          <w:rFonts w:ascii="Courier New" w:hAnsi="Courier New" w:cs="Courier New"/>
+          <w:sz w:val="24"/>
+          <w:szCs w:val="24"/>
+        </w:rPr>
+        <w:t>&gt;</w:t>
+      </w:r>
+    </w:p>
+    <w:p>
+      <w:pPr>
+        <w:jc w:val="both"/>
+        <w:rPr>
+          <w:rFonts w:ascii="Courier New" w:hAnsi="Courier New" w:cs="Courier New"/>
+          <w:sz w:val="24"/>
+          <w:szCs w:val="24"/>
+        </w:rPr>
+      </w:pPr>
+      <w:r>
+        <w:rPr>
+          <w:rFonts w:ascii="Courier New" w:hAnsi="Courier New" w:cs="Courier New"/>
+          <w:sz w:val="24"/>
+          <w:szCs w:val="24"/>
+        </w:rPr>
+        <w:t xml:space="preserve">        Your age is: &lt;</w:t>
+      </w:r>
+      <w:proofErr w:type="gramStart"/>
+      <w:r>
+        <w:rPr>
+          <w:rFonts w:ascii="Courier New" w:hAnsi="Courier New" w:cs="Courier New"/>
+          <w:sz w:val="24"/>
+          <w:szCs w:val="24"/>
+        </w:rPr>
+        <w:t>?</w:t>
+      </w:r>
+      <w:proofErr w:type="spellStart"/>
+      <w:r>
+        <w:rPr>
+          <w:rFonts w:ascii="Courier New" w:hAnsi="Courier New" w:cs="Courier New"/>
+          <w:sz w:val="24"/>
+          <w:szCs w:val="24"/>
+        </w:rPr>
+        <w:t>php</w:t>
+      </w:r>
+      <w:proofErr w:type="spellEnd"/>
+      <w:proofErr w:type="gramEnd"/>
+    </w:p>
+    <w:p>
+      <w:pPr>
+        <w:jc w:val="both"/>
+        <w:rPr>
+          <w:rFonts w:ascii="Courier New" w:hAnsi="Courier New" w:cs="Courier New"/>
+          <w:sz w:val="24"/>
+          <w:szCs w:val="24"/>
+        </w:rPr>
+      </w:pPr>
+      <w:r>
+        <w:rPr>
+          <w:rFonts w:ascii="Courier New" w:hAnsi="Courier New" w:cs="Courier New"/>
+          <w:sz w:val="24"/>
+          <w:szCs w:val="24"/>
+        </w:rPr>
+        <w:t xml:space="preserve">        </w:t>
+      </w:r>
+      <w:proofErr w:type="gramStart"/>
+      <w:r>
+        <w:rPr>
+          <w:rFonts w:ascii="Courier New" w:hAnsi="Courier New" w:cs="Courier New"/>
+          <w:sz w:val="24"/>
+          <w:szCs w:val="24"/>
+        </w:rPr>
+        <w:t>echo</w:t>
+      </w:r>
+      <w:proofErr w:type="gramEnd"/>
+      <w:r>
+        <w:rPr>
+          <w:rFonts w:ascii="Courier New" w:hAnsi="Courier New" w:cs="Courier New"/>
+          <w:sz w:val="24"/>
+          <w:szCs w:val="24"/>
+        </w:rPr>
+        <w:t xml:space="preserve"> $_GET["age"]</w:t>
+      </w:r>
+    </w:p>
+    <w:p>
+      <w:pPr>
+        <w:jc w:val="both"/>
+        <w:rPr>
+          <w:rFonts w:ascii="Courier New" w:hAnsi="Courier New" w:cs="Courier New"/>
+          <w:sz w:val="24"/>
+          <w:szCs w:val="24"/>
+        </w:rPr>
+      </w:pPr>
+      <w:r>
+        <w:rPr>
+          <w:rFonts w:ascii="Courier New" w:hAnsi="Courier New" w:cs="Courier New"/>
+          <w:sz w:val="24"/>
+          <w:szCs w:val="24"/>
+        </w:rPr>
+        <w:t xml:space="preserve">        ?&gt;</w:t>
+      </w:r>
+    </w:p>
+    <w:p>
+      <w:pPr>
+        <w:jc w:val="both"/>
+        <w:rPr>
+          <w:noProof/>
+        </w:rPr>
+      </w:pPr>
+    </w:p>
+    <w:p>
+      <w:pPr>
+        <w:jc w:val="both"/>
+        <w:rPr>
+          <w:sz w:val="28"/>
+          <w:szCs w:val="28"/>
+        </w:rPr>
+      </w:pPr>
+      <w:r>
+        <w:rPr>
+          <w:noProof/>
+        </w:rPr>
+        <w:drawing>
+          <wp:inline distT="0" distB="0" distL="0" distR="0" wp14:anchorId="57C390B2" wp14:editId="73F255AB">
+            <wp:extent cx="4381500" cy="1198847"/>
+            <wp:effectExtent l="0" t="0" r="0" b="1905"/>
+            <wp:docPr id="4" name="Picture 4"/>
+            <wp:cNvGraphicFramePr>
+              <a:graphicFrameLocks xmlns:a="http://schemas.openxmlformats.org/drawingml/2006/main" noChangeAspect="1"/>
+            </wp:cNvGraphicFramePr>
+            <a:graphic xmlns:a="http://schemas.openxmlformats.org/drawingml/2006/main">
+              <a:graphicData uri="http://schemas.openxmlformats.org/drawingml/2006/picture">
+                <pic:pic xmlns:pic="http://schemas.openxmlformats.org/drawingml/2006/picture">
+                  <pic:nvPicPr>
+                    <pic:cNvPr id="1" name=""/>
+                    <pic:cNvPicPr/>
+                  </pic:nvPicPr>
+                  <pic:blipFill rotWithShape="1">
+                    <a:blip r:embed="rId8"/>
+                    <a:srcRect r="50801" b="76055"/>
+                    <a:stretch/>
+                  </pic:blipFill>
+                  <pic:spPr bwMode="auto">
+                    <a:xfrm>
+                      <a:off x="0" y="0"/>
+                      <a:ext cx="4425690" cy="1210938"/>
+                    </a:xfrm>
+                    <a:prstGeom prst="rect">
+                      <a:avLst/>
+                    </a:prstGeom>
+                    <a:ln>
+                      <a:noFill/>
+                    </a:ln>
+                    <a:extLst>
+                      <a:ext uri="{53640926-AAD7-44D8-BBD7-CCE9431645EC}">
+                        <a14:shadowObscured xmlns:a14="http://schemas.microsoft.com/office/drawing/2010/main"/>
+                      </a:ext>
+                    </a:extLst>
+                  </pic:spPr>
+                </pic:pic>
+              </a:graphicData>
+            </a:graphic>
+          </wp:inline>
+        </w:drawing>
+      </w:r>
+    </w:p>
+    <w:p>
+      <w:pPr>
+        <w:jc w:val="both"/>
+        <w:rPr>
+          <w:sz w:val="28"/>
+          <w:szCs w:val="28"/>
+        </w:rPr>
+      </w:pPr>
+      <w:r>
+        <w:rPr>
+          <w:b/>
+          <w:bCs/>
+          <w:sz w:val="28"/>
+          <w:szCs w:val="28"/>
+        </w:rPr>
+        <w:t>Note</w:t>
+      </w:r>
+      <w:r>
+        <w:rPr>
+          <w:sz w:val="28"/>
+          <w:szCs w:val="28"/>
+        </w:rPr>
+        <w:t>: For inputting data from the user, it is better to use post method as follows:</w:t>
+      </w:r>
+    </w:p>
+    <w:p>
+      <w:pPr>
+        <w:jc w:val="both"/>
+        <w:rPr>
+          <w:rFonts w:ascii="Courier New" w:hAnsi="Courier New" w:cs="Courier New"/>
+          <w:sz w:val="24"/>
+          <w:szCs w:val="24"/>
+        </w:rPr>
+      </w:pPr>
+      <w:r>
+        <w:rPr>
+          <w:rFonts w:ascii="Courier New" w:hAnsi="Courier New" w:cs="Courier New"/>
+          <w:sz w:val="24"/>
+          <w:szCs w:val="24"/>
+        </w:rPr>
+        <w:t xml:space="preserve">    &lt;form action="</w:t>
+      </w:r>
+      <w:proofErr w:type="spellStart"/>
+      <w:r>
+        <w:rPr>
+          <w:rFonts w:ascii="Courier New" w:hAnsi="Courier New" w:cs="Courier New"/>
+          <w:sz w:val="24"/>
+          <w:szCs w:val="24"/>
+        </w:rPr>
+        <w:t>input_from_user.php</w:t>
+      </w:r>
+      <w:proofErr w:type="spellEnd"/>
+      <w:r>
+        <w:rPr>
+          <w:rFonts w:ascii="Courier New" w:hAnsi="Courier New" w:cs="Courier New"/>
+          <w:sz w:val="24"/>
+          <w:szCs w:val="24"/>
+        </w:rPr>
+        <w:t>" method="post"&gt;</w:t>
+      </w:r>
+    </w:p>
+    <w:p>
+      <w:pPr>
+        <w:jc w:val="both"/>
+        <w:rPr>
+          <w:rFonts w:ascii="Courier New" w:hAnsi="Courier New" w:cs="Courier New"/>
+          <w:sz w:val="24"/>
+          <w:szCs w:val="24"/>
+        </w:rPr>
+      </w:pPr>
+      <w:r>
+        <w:rPr>
+          <w:rFonts w:ascii="Courier New" w:hAnsi="Courier New" w:cs="Courier New"/>
+          <w:sz w:val="24"/>
+          <w:szCs w:val="24"/>
+        </w:rPr>
+        <w:lastRenderedPageBreak/>
+        <w:t xml:space="preserve">        Name: &lt;input type="text" name="name"&gt;</w:t>
+      </w:r>
+    </w:p>
+    <w:p>
+      <w:pPr>
+        <w:jc w:val="both"/>
+        <w:rPr>
+          <w:rFonts w:ascii="Courier New" w:hAnsi="Courier New" w:cs="Courier New"/>
+          <w:sz w:val="24"/>
+          <w:szCs w:val="24"/>
+        </w:rPr>
+      </w:pPr>
+      <w:r>
+        <w:rPr>
+          <w:rFonts w:ascii="Courier New" w:hAnsi="Courier New" w:cs="Courier New"/>
+          <w:sz w:val="24"/>
+          <w:szCs w:val="24"/>
+        </w:rPr>
+        <w:t xml:space="preserve">        &lt;</w:t>
+      </w:r>
+      <w:proofErr w:type="spellStart"/>
+      <w:proofErr w:type="gramStart"/>
+      <w:r>
+        <w:rPr>
+          <w:rFonts w:ascii="Courier New" w:hAnsi="Courier New" w:cs="Courier New"/>
+          <w:sz w:val="24"/>
+          <w:szCs w:val="24"/>
+        </w:rPr>
+        <w:t>br</w:t>
+      </w:r>
+      <w:proofErr w:type="spellEnd"/>
+      <w:proofErr w:type="gramEnd"/>
+      <w:r>
+        <w:rPr>
+          <w:rFonts w:ascii="Courier New" w:hAnsi="Courier New" w:cs="Courier New"/>
+          <w:sz w:val="24"/>
+          <w:szCs w:val="24"/>
+        </w:rPr>
+        <w:t>&gt;</w:t>
+      </w:r>
+    </w:p>
+    <w:p>
+      <w:pPr>
+        <w:jc w:val="both"/>
+        <w:rPr>
+          <w:rFonts w:ascii="Courier New" w:hAnsi="Courier New" w:cs="Courier New"/>
+          <w:sz w:val="24"/>
+          <w:szCs w:val="24"/>
+        </w:rPr>
+      </w:pPr>
+      <w:r>
+        <w:rPr>
+          <w:rFonts w:ascii="Courier New" w:hAnsi="Courier New" w:cs="Courier New"/>
+          <w:sz w:val="24"/>
+          <w:szCs w:val="24"/>
+        </w:rPr>
+        <w:t xml:space="preserve">        Age: &lt;input type="number" name="age"&gt;</w:t>
+      </w:r>
+    </w:p>
+    <w:p>
+      <w:pPr>
+        <w:jc w:val="both"/>
+        <w:rPr>
+          <w:rFonts w:ascii="Courier New" w:hAnsi="Courier New" w:cs="Courier New"/>
+          <w:sz w:val="24"/>
+          <w:szCs w:val="24"/>
+        </w:rPr>
+      </w:pPr>
+      <w:r>
+        <w:rPr>
+          <w:rFonts w:ascii="Courier New" w:hAnsi="Courier New" w:cs="Courier New"/>
+          <w:sz w:val="24"/>
+          <w:szCs w:val="24"/>
+        </w:rPr>
+        <w:t xml:space="preserve">        &lt;input type="submit" value="submit"&gt;</w:t>
+      </w:r>
+    </w:p>
+    <w:p>
+      <w:pPr>
+        <w:jc w:val="both"/>
+        <w:rPr>
+          <w:rFonts w:ascii="Courier New" w:hAnsi="Courier New" w:cs="Courier New"/>
+          <w:sz w:val="24"/>
+          <w:szCs w:val="24"/>
+        </w:rPr>
+      </w:pPr>
+      <w:r>
+        <w:rPr>
+          <w:rFonts w:ascii="Courier New" w:hAnsi="Courier New" w:cs="Courier New"/>
+          <w:sz w:val="24"/>
+          <w:szCs w:val="24"/>
+        </w:rPr>
+        <w:t xml:space="preserve">    &lt;/form&gt;</w:t>
+      </w:r>
+    </w:p>
+    <w:p>
+      <w:pPr>
+        <w:jc w:val="both"/>
+        <w:rPr>
+          <w:rFonts w:ascii="Courier New" w:hAnsi="Courier New" w:cs="Courier New"/>
+          <w:sz w:val="24"/>
+          <w:szCs w:val="24"/>
+        </w:rPr>
+      </w:pPr>
+      <w:r>
+        <w:rPr>
+          <w:rFonts w:ascii="Courier New" w:hAnsi="Courier New" w:cs="Courier New"/>
+          <w:sz w:val="24"/>
+          <w:szCs w:val="24"/>
+        </w:rPr>
+        <w:t xml:space="preserve">    </w:t>
+      </w:r>
+    </w:p>
+    <w:p>
+      <w:pPr>
+        <w:jc w:val="both"/>
+        <w:rPr>
+          <w:rFonts w:ascii="Courier New" w:hAnsi="Courier New" w:cs="Courier New"/>
+          <w:sz w:val="24"/>
+          <w:szCs w:val="24"/>
+        </w:rPr>
+      </w:pPr>
+      <w:r>
+        <w:rPr>
+          <w:rFonts w:ascii="Courier New" w:hAnsi="Courier New" w:cs="Courier New"/>
+          <w:sz w:val="24"/>
+          <w:szCs w:val="24"/>
+        </w:rPr>
+        <w:t xml:space="preserve">        Your name is: &lt;</w:t>
+      </w:r>
+      <w:proofErr w:type="gramStart"/>
+      <w:r>
+        <w:rPr>
+          <w:rFonts w:ascii="Courier New" w:hAnsi="Courier New" w:cs="Courier New"/>
+          <w:sz w:val="24"/>
+          <w:szCs w:val="24"/>
+        </w:rPr>
+        <w:t>?</w:t>
+      </w:r>
+      <w:proofErr w:type="spellStart"/>
+      <w:r>
+        <w:rPr>
+          <w:rFonts w:ascii="Courier New" w:hAnsi="Courier New" w:cs="Courier New"/>
+          <w:sz w:val="24"/>
+          <w:szCs w:val="24"/>
+        </w:rPr>
+        <w:t>php</w:t>
+      </w:r>
+      <w:proofErr w:type="spellEnd"/>
+      <w:proofErr w:type="gramEnd"/>
+    </w:p>
+    <w:p>
+      <w:pPr>
+        <w:jc w:val="both"/>
+        <w:rPr>
+          <w:rFonts w:ascii="Courier New" w:hAnsi="Courier New" w:cs="Courier New"/>
+          <w:sz w:val="24"/>
+          <w:szCs w:val="24"/>
+        </w:rPr>
+      </w:pPr>
+      <w:r>
+        <w:rPr>
+          <w:rFonts w:ascii="Courier New" w:hAnsi="Courier New" w:cs="Courier New"/>
+          <w:sz w:val="24"/>
+          <w:szCs w:val="24"/>
+        </w:rPr>
+        <w:t xml:space="preserve">        </w:t>
+      </w:r>
+      <w:proofErr w:type="gramStart"/>
+      <w:r>
+        <w:rPr>
+          <w:rFonts w:ascii="Courier New" w:hAnsi="Courier New" w:cs="Courier New"/>
+          <w:sz w:val="24"/>
+          <w:szCs w:val="24"/>
+        </w:rPr>
+        <w:t>echo</w:t>
+      </w:r>
+      <w:proofErr w:type="gramEnd"/>
+      <w:r>
+        <w:rPr>
+          <w:rFonts w:ascii="Courier New" w:hAnsi="Courier New" w:cs="Courier New"/>
+          <w:sz w:val="24"/>
+          <w:szCs w:val="24"/>
+        </w:rPr>
+        <w:t xml:space="preserve"> $_POST["name"];</w:t>
+      </w:r>
+    </w:p>
+    <w:p>
+      <w:pPr>
+        <w:jc w:val="both"/>
+        <w:rPr>
+          <w:rFonts w:ascii="Courier New" w:hAnsi="Courier New" w:cs="Courier New"/>
+          <w:sz w:val="24"/>
+          <w:szCs w:val="24"/>
+        </w:rPr>
+      </w:pPr>
+      <w:r>
+        <w:rPr>
+          <w:rFonts w:ascii="Courier New" w:hAnsi="Courier New" w:cs="Courier New"/>
+          <w:sz w:val="24"/>
+          <w:szCs w:val="24"/>
+        </w:rPr>
+        <w:t xml:space="preserve">        ?&gt;&lt;</w:t>
+      </w:r>
+      <w:proofErr w:type="spellStart"/>
+      <w:r>
+        <w:rPr>
+          <w:rFonts w:ascii="Courier New" w:hAnsi="Courier New" w:cs="Courier New"/>
+          <w:sz w:val="24"/>
+          <w:szCs w:val="24"/>
+        </w:rPr>
+        <w:t>br</w:t>
+      </w:r>
+      <w:proofErr w:type="spellEnd"/>
+      <w:r>
+        <w:rPr>
+          <w:rFonts w:ascii="Courier New" w:hAnsi="Courier New" w:cs="Courier New"/>
+          <w:sz w:val="24"/>
+          <w:szCs w:val="24"/>
+        </w:rPr>
+        <w:t>&gt;</w:t>
+      </w:r>
+    </w:p>
+    <w:p>
+      <w:pPr>
+        <w:jc w:val="both"/>
+        <w:rPr>
+          <w:rFonts w:ascii="Courier New" w:hAnsi="Courier New" w:cs="Courier New"/>
+          <w:sz w:val="24"/>
+          <w:szCs w:val="24"/>
+        </w:rPr>
+      </w:pPr>
+      <w:r>
+        <w:rPr>
+          <w:rFonts w:ascii="Courier New" w:hAnsi="Courier New" w:cs="Courier New"/>
+          <w:sz w:val="24"/>
+          <w:szCs w:val="24"/>
+        </w:rPr>
+        <w:t xml:space="preserve">        Your age is: &lt;</w:t>
+      </w:r>
+      <w:proofErr w:type="gramStart"/>
+      <w:r>
+        <w:rPr>
+          <w:rFonts w:ascii="Courier New" w:hAnsi="Courier New" w:cs="Courier New"/>
+          <w:sz w:val="24"/>
+          <w:szCs w:val="24"/>
+        </w:rPr>
+        <w:t>?</w:t>
+      </w:r>
+      <w:proofErr w:type="spellStart"/>
+      <w:r>
+        <w:rPr>
+          <w:rFonts w:ascii="Courier New" w:hAnsi="Courier New" w:cs="Courier New"/>
+          <w:sz w:val="24"/>
+          <w:szCs w:val="24"/>
+        </w:rPr>
+        <w:t>php</w:t>
+      </w:r>
+      <w:proofErr w:type="spellEnd"/>
+      <w:proofErr w:type="gramEnd"/>
+    </w:p>
+    <w:p>
+      <w:pPr>
+        <w:jc w:val="both"/>
+        <w:rPr>
+          <w:rFonts w:ascii="Courier New" w:hAnsi="Courier New" w:cs="Courier New"/>
+          <w:sz w:val="24"/>
+          <w:szCs w:val="24"/>
+        </w:rPr>
+      </w:pPr>
+      <w:r>
+        <w:rPr>
+          <w:rFonts w:ascii="Courier New" w:hAnsi="Courier New" w:cs="Courier New"/>
+          <w:sz w:val="24"/>
+          <w:szCs w:val="24"/>
+        </w:rPr>
+        <w:t xml:space="preserve">        </w:t>
+      </w:r>
+      <w:proofErr w:type="gramStart"/>
+      <w:r>
+        <w:rPr>
+          <w:rFonts w:ascii="Courier New" w:hAnsi="Courier New" w:cs="Courier New"/>
+          <w:sz w:val="24"/>
+          <w:szCs w:val="24"/>
+        </w:rPr>
+        <w:t>echo</w:t>
+      </w:r>
+      <w:proofErr w:type="gramEnd"/>
+      <w:r>
+        <w:rPr>
+          <w:rFonts w:ascii="Courier New" w:hAnsi="Courier New" w:cs="Courier New"/>
+          <w:sz w:val="24"/>
+          <w:szCs w:val="24"/>
+        </w:rPr>
+        <w:t xml:space="preserve"> $_POST["age"]</w:t>
+      </w:r>
+    </w:p>
+    <w:p>
+      <w:pPr>
+        <w:jc w:val="both"/>
+        <w:rPr>
+          <w:rFonts w:ascii="Courier New" w:hAnsi="Courier New" w:cs="Courier New"/>
+          <w:sz w:val="24"/>
+          <w:szCs w:val="24"/>
+        </w:rPr>
+      </w:pPr>
+      <w:r>
+        <w:rPr>
+          <w:rFonts w:ascii="Courier New" w:hAnsi="Courier New" w:cs="Courier New"/>
+          <w:sz w:val="24"/>
+          <w:szCs w:val="24"/>
+        </w:rPr>
+        <w:t xml:space="preserve">        ?&gt;</w:t>
+      </w:r>
+    </w:p>
+    <w:p>
+      <w:pPr>
+        <w:jc w:val="both"/>
+        <w:rPr>
+          <w:sz w:val="28"/>
+          <w:szCs w:val="28"/>
+        </w:rPr>
+      </w:pPr>
+      <w:r>
+        <w:rPr>
+          <w:sz w:val="28"/>
+          <w:szCs w:val="28"/>
+        </w:rPr>
+        <w:t xml:space="preserve">As </w:t>
+      </w:r>
+      <w:r>
+        <w:rPr>
+          <w:sz w:val="28"/>
+          <w:szCs w:val="28"/>
+        </w:rPr>
+        <w:t xml:space="preserve">an example, </w:t>
+      </w:r>
+      <w:r>
+        <w:rPr>
+          <w:sz w:val="28"/>
+          <w:szCs w:val="28"/>
+        </w:rPr>
+        <w:t>a simple calculator implemented with another tip how to avoid data loss in the form.</w:t>
+      </w:r>
+    </w:p>
+    <w:p>
+      <w:pPr>
+        <w:jc w:val="both"/>
+        <w:rPr>
+          <w:noProof/>
+        </w:rPr>
+      </w:pPr>
+    </w:p>
+    <w:p>
+      <w:pPr>
+        <w:jc w:val="both"/>
+        <w:rPr>
+          <w:sz w:val="28"/>
+          <w:szCs w:val="28"/>
+        </w:rPr>
+      </w:pPr>
+      <w:r>
+        <w:rPr>
+          <w:noProof/>
+        </w:rPr>
+        <w:drawing>
+          <wp:inline distT="0" distB="0" distL="0" distR="0" wp14:anchorId="0227E03C" wp14:editId="0294D9A5">
+            <wp:extent cx="4171950" cy="1744634"/>
+            <wp:effectExtent l="0" t="0" r="0" b="8255"/>
+            <wp:docPr id="6" name="Picture 6"/>
+            <wp:cNvGraphicFramePr>
+              <a:graphicFrameLocks xmlns:a="http://schemas.openxmlformats.org/drawingml/2006/main" noChangeAspect="1"/>
+            </wp:cNvGraphicFramePr>
+            <a:graphic xmlns:a="http://schemas.openxmlformats.org/drawingml/2006/main">
+              <a:graphicData uri="http://schemas.openxmlformats.org/drawingml/2006/picture">
+                <pic:pic xmlns:pic="http://schemas.openxmlformats.org/drawingml/2006/picture">
+                  <pic:nvPicPr>
+                    <pic:cNvPr id="1" name=""/>
+                    <pic:cNvPicPr/>
+                  </pic:nvPicPr>
+                  <pic:blipFill rotWithShape="1">
+                    <a:blip r:embed="rId9"/>
+                    <a:srcRect r="64744" b="73774"/>
+                    <a:stretch/>
+                  </pic:blipFill>
+                  <pic:spPr bwMode="auto">
+                    <a:xfrm>
+                      <a:off x="0" y="0"/>
+                      <a:ext cx="4185884" cy="1750461"/>
+                    </a:xfrm>
+                    <a:prstGeom prst="rect">
+                      <a:avLst/>
+                    </a:prstGeom>
+                    <a:ln>
+                      <a:noFill/>
+                    </a:ln>
+                    <a:extLst>
+                      <a:ext uri="{53640926-AAD7-44D8-BBD7-CCE9431645EC}">
+                        <a14:shadowObscured xmlns:a14="http://schemas.microsoft.com/office/drawing/2010/main"/>
+                      </a:ext>
+                    </a:extLst>
+                  </pic:spPr>
+                </pic:pic>
+              </a:graphicData>
+            </a:graphic>
+          </wp:inline>
+        </w:drawing>
+      </w:r>
+    </w:p>
+    <w:p>
+      <w:pPr>
+        <w:jc w:val="both"/>
+        <w:rPr>
+          <w:sz w:val="28"/>
+          <w:szCs w:val="28"/>
+        </w:rPr>
+      </w:pPr>
     </w:p>
     <w:sectPr>
       <w:pgSz w:w="12240" w:h="15840"/>

</xml_diff>

<commit_message>
URL parameter, get and post methods difference, other general programming features of PHP reviewed + notes in report file
</commit_message>
<xml_diff>
--- a/Report.docx
+++ b/Report.docx
@@ -489,7 +489,6 @@
           <w:szCs w:val="28"/>
         </w:rPr>
       </w:pPr>
-      <w:bookmarkStart w:id="0" w:name="_GoBack"/>
       <w:r>
         <w:rPr>
           <w:noProof/>
@@ -537,7 +536,6 @@
           </wp:inline>
         </w:drawing>
       </w:r>
-      <w:bookmarkEnd w:id="0"/>
     </w:p>
     <w:p>
       <w:pPr>
@@ -2227,7 +2225,21 @@
           <w:sz w:val="28"/>
           <w:szCs w:val="28"/>
         </w:rPr>
-        <w:t>a simple calculator implemented with another tip how to avoid data loss in the form.</w:t>
+        <w:t xml:space="preserve">a simple calculator implemented with another tip </w:t>
+      </w:r>
+      <w:r>
+        <w:rPr>
+          <w:sz w:val="28"/>
+          <w:szCs w:val="28"/>
+        </w:rPr>
+        <w:t xml:space="preserve">on </w:t>
+      </w:r>
+      <w:r>
+        <w:rPr>
+          <w:sz w:val="28"/>
+          <w:szCs w:val="28"/>
+        </w:rPr>
+        <w:t>how to avoid data loss in the form.</w:t>
       </w:r>
     </w:p>
     <w:p>
@@ -2252,7 +2264,7 @@
         </w:rPr>
         <w:drawing>
           <wp:inline distT="0" distB="0" distL="0" distR="0" wp14:anchorId="0227E03C" wp14:editId="0294D9A5">
-            <wp:extent cx="4171950" cy="1744634"/>
+            <wp:extent cx="3533775" cy="1477760"/>
             <wp:effectExtent l="0" t="0" r="0" b="8255"/>
             <wp:docPr id="6" name="Picture 6"/>
             <wp:cNvGraphicFramePr>
@@ -2273,7 +2285,7 @@
                   <pic:spPr bwMode="auto">
                     <a:xfrm>
                       <a:off x="0" y="0"/>
-                      <a:ext cx="4185884" cy="1750461"/>
+                      <a:ext cx="3550580" cy="1484788"/>
                     </a:xfrm>
                     <a:prstGeom prst="rect">
                       <a:avLst/>
@@ -2302,6 +2314,1439 @@
           <w:szCs w:val="28"/>
         </w:rPr>
       </w:pPr>
+      <w:r>
+        <w:rPr>
+          <w:b/>
+          <w:bCs/>
+          <w:sz w:val="28"/>
+          <w:szCs w:val="28"/>
+        </w:rPr>
+        <w:t>URL Parameters</w:t>
+      </w:r>
+      <w:r>
+        <w:rPr>
+          <w:sz w:val="28"/>
+          <w:szCs w:val="28"/>
+        </w:rPr>
+        <w:t xml:space="preserve"> </w:t>
+      </w:r>
+      <w:r>
+        <w:rPr>
+          <w:sz w:val="28"/>
+          <w:szCs w:val="28"/>
+        </w:rPr>
+        <w:t xml:space="preserve">are </w:t>
+      </w:r>
+      <w:r>
+        <w:rPr>
+          <w:sz w:val="28"/>
+          <w:szCs w:val="28"/>
+        </w:rPr>
+        <w:t xml:space="preserve">values that we can tack on to the end </w:t>
+      </w:r>
+      <w:r>
+        <w:rPr>
+          <w:sz w:val="28"/>
+          <w:szCs w:val="28"/>
+        </w:rPr>
+        <w:t>of one of our URLs, which will pass a value into our PHP program.</w:t>
+      </w:r>
+      <w:r>
+        <w:rPr>
+          <w:sz w:val="28"/>
+          <w:szCs w:val="28"/>
+        </w:rPr>
+        <w:t xml:space="preserve"> When we want to use URL parameters, we have to make sure that the method is </w:t>
+      </w:r>
+      <w:r>
+        <w:rPr>
+          <w:b/>
+          <w:bCs/>
+          <w:sz w:val="28"/>
+          <w:szCs w:val="28"/>
+        </w:rPr>
+        <w:t>GET</w:t>
+      </w:r>
+      <w:r>
+        <w:rPr>
+          <w:sz w:val="28"/>
+          <w:szCs w:val="28"/>
+        </w:rPr>
+        <w:t>.</w:t>
+      </w:r>
+    </w:p>
+    <w:p>
+      <w:pPr>
+        <w:jc w:val="both"/>
+        <w:rPr>
+          <w:noProof/>
+        </w:rPr>
+      </w:pPr>
+    </w:p>
+    <w:p>
+      <w:pPr>
+        <w:jc w:val="both"/>
+        <w:rPr>
+          <w:sz w:val="28"/>
+          <w:szCs w:val="28"/>
+        </w:rPr>
+      </w:pPr>
+      <w:r>
+        <w:rPr>
+          <w:noProof/>
+        </w:rPr>
+        <w:lastRenderedPageBreak/>
+        <w:drawing>
+          <wp:inline distT="0" distB="0" distL="0" distR="0" wp14:anchorId="78D1BCE9" wp14:editId="23111F87">
+            <wp:extent cx="4724400" cy="1381220"/>
+            <wp:effectExtent l="0" t="0" r="0" b="9525"/>
+            <wp:docPr id="5" name="Picture 5"/>
+            <wp:cNvGraphicFramePr>
+              <a:graphicFrameLocks xmlns:a="http://schemas.openxmlformats.org/drawingml/2006/main" noChangeAspect="1"/>
+            </wp:cNvGraphicFramePr>
+            <a:graphic xmlns:a="http://schemas.openxmlformats.org/drawingml/2006/main">
+              <a:graphicData uri="http://schemas.openxmlformats.org/drawingml/2006/picture">
+                <pic:pic xmlns:pic="http://schemas.openxmlformats.org/drawingml/2006/picture">
+                  <pic:nvPicPr>
+                    <pic:cNvPr id="1" name=""/>
+                    <pic:cNvPicPr/>
+                  </pic:nvPicPr>
+                  <pic:blipFill rotWithShape="1">
+                    <a:blip r:embed="rId10"/>
+                    <a:srcRect r="51763" b="74914"/>
+                    <a:stretch/>
+                  </pic:blipFill>
+                  <pic:spPr bwMode="auto">
+                    <a:xfrm>
+                      <a:off x="0" y="0"/>
+                      <a:ext cx="4736266" cy="1384689"/>
+                    </a:xfrm>
+                    <a:prstGeom prst="rect">
+                      <a:avLst/>
+                    </a:prstGeom>
+                    <a:ln>
+                      <a:noFill/>
+                    </a:ln>
+                    <a:extLst>
+                      <a:ext uri="{53640926-AAD7-44D8-BBD7-CCE9431645EC}">
+                        <a14:shadowObscured xmlns:a14="http://schemas.microsoft.com/office/drawing/2010/main"/>
+                      </a:ext>
+                    </a:extLst>
+                  </pic:spPr>
+                </pic:pic>
+              </a:graphicData>
+            </a:graphic>
+          </wp:inline>
+        </w:drawing>
+      </w:r>
+    </w:p>
+    <w:p>
+      <w:pPr>
+        <w:jc w:val="both"/>
+        <w:rPr>
+          <w:sz w:val="28"/>
+          <w:szCs w:val="28"/>
+          <w:lang w:bidi="fa-IR"/>
+        </w:rPr>
+      </w:pPr>
+      <w:r>
+        <w:rPr>
+          <w:sz w:val="28"/>
+          <w:szCs w:val="28"/>
+          <w:lang w:bidi="fa-IR"/>
+        </w:rPr>
+        <w:t xml:space="preserve">We use </w:t>
+      </w:r>
+      <w:r>
+        <w:rPr>
+          <w:b/>
+          <w:bCs/>
+          <w:sz w:val="28"/>
+          <w:szCs w:val="28"/>
+          <w:lang w:bidi="fa-IR"/>
+        </w:rPr>
+        <w:t>POST</w:t>
+      </w:r>
+      <w:r>
+        <w:rPr>
+          <w:sz w:val="28"/>
+          <w:szCs w:val="28"/>
+          <w:lang w:bidi="fa-IR"/>
+        </w:rPr>
+        <w:t xml:space="preserve"> method when we do not want the inf</w:t>
+      </w:r>
+      <w:r>
+        <w:rPr>
+          <w:sz w:val="28"/>
+          <w:szCs w:val="28"/>
+          <w:lang w:bidi="fa-IR"/>
+        </w:rPr>
+        <w:t>ormation</w:t>
+      </w:r>
+      <w:r>
+        <w:rPr>
+          <w:sz w:val="28"/>
+          <w:szCs w:val="28"/>
+          <w:lang w:bidi="fa-IR"/>
+        </w:rPr>
+        <w:t xml:space="preserve"> (like username and password)</w:t>
+      </w:r>
+      <w:r>
+        <w:rPr>
+          <w:sz w:val="28"/>
+          <w:szCs w:val="28"/>
+          <w:lang w:bidi="fa-IR"/>
+        </w:rPr>
+        <w:t xml:space="preserve"> to be seen in the </w:t>
+      </w:r>
+      <w:r>
+        <w:rPr>
+          <w:b/>
+          <w:bCs/>
+          <w:sz w:val="28"/>
+          <w:szCs w:val="28"/>
+          <w:lang w:bidi="fa-IR"/>
+        </w:rPr>
+        <w:t>URL</w:t>
+      </w:r>
+      <w:r>
+        <w:rPr>
+          <w:sz w:val="28"/>
+          <w:szCs w:val="28"/>
+          <w:lang w:bidi="fa-IR"/>
+        </w:rPr>
+        <w:t>.</w:t>
+      </w:r>
+    </w:p>
+    <w:p>
+      <w:pPr>
+        <w:jc w:val="both"/>
+        <w:rPr>
+          <w:sz w:val="28"/>
+          <w:szCs w:val="28"/>
+          <w:lang w:bidi="fa-IR"/>
+        </w:rPr>
+      </w:pPr>
+      <w:r>
+        <w:rPr>
+          <w:b/>
+          <w:bCs/>
+          <w:sz w:val="28"/>
+          <w:szCs w:val="28"/>
+          <w:lang w:bidi="fa-IR"/>
+        </w:rPr>
+        <w:t>Arrays in PHP</w:t>
+      </w:r>
+      <w:r>
+        <w:rPr>
+          <w:sz w:val="28"/>
+          <w:szCs w:val="28"/>
+          <w:lang w:bidi="fa-IR"/>
+        </w:rPr>
+        <w:t xml:space="preserve">: </w:t>
+      </w:r>
+      <w:r>
+        <w:rPr>
+          <w:sz w:val="28"/>
+          <w:szCs w:val="28"/>
+          <w:lang w:bidi="fa-IR"/>
+        </w:rPr>
+        <w:t>like what we know about arrays in other languages.</w:t>
+      </w:r>
+    </w:p>
+    <w:p>
+      <w:pPr>
+        <w:jc w:val="both"/>
+        <w:rPr>
+          <w:rFonts w:ascii="Courier New" w:hAnsi="Courier New" w:cs="Courier New"/>
+          <w:sz w:val="24"/>
+          <w:szCs w:val="24"/>
+          <w:lang w:bidi="fa-IR"/>
+        </w:rPr>
+      </w:pPr>
+      <w:r>
+        <w:rPr>
+          <w:rFonts w:ascii="Courier New" w:hAnsi="Courier New" w:cs="Courier New"/>
+          <w:sz w:val="24"/>
+          <w:szCs w:val="24"/>
+          <w:lang w:bidi="fa-IR"/>
+        </w:rPr>
+        <w:t xml:space="preserve">$friends = </w:t>
+      </w:r>
+      <w:proofErr w:type="gramStart"/>
+      <w:r>
+        <w:rPr>
+          <w:rFonts w:ascii="Courier New" w:hAnsi="Courier New" w:cs="Courier New"/>
+          <w:sz w:val="24"/>
+          <w:szCs w:val="24"/>
+          <w:lang w:bidi="fa-IR"/>
+        </w:rPr>
+        <w:t>array(</w:t>
+      </w:r>
+      <w:proofErr w:type="gramEnd"/>
+      <w:r>
+        <w:rPr>
+          <w:rFonts w:ascii="Courier New" w:hAnsi="Courier New" w:cs="Courier New"/>
+          <w:sz w:val="24"/>
+          <w:szCs w:val="24"/>
+          <w:lang w:bidi="fa-IR"/>
+        </w:rPr>
+        <w:t>“Kevin”, “Karen”, “Oscar”, “Jim”</w:t>
+      </w:r>
+      <w:r>
+        <w:rPr>
+          <w:rFonts w:ascii="Courier New" w:hAnsi="Courier New" w:cs="Courier New"/>
+          <w:sz w:val="24"/>
+          <w:szCs w:val="24"/>
+          <w:lang w:bidi="fa-IR"/>
+        </w:rPr>
+        <w:t>, 1, false</w:t>
+      </w:r>
+      <w:r>
+        <w:rPr>
+          <w:rFonts w:ascii="Courier New" w:hAnsi="Courier New" w:cs="Courier New"/>
+          <w:sz w:val="24"/>
+          <w:szCs w:val="24"/>
+          <w:lang w:bidi="fa-IR"/>
+        </w:rPr>
+        <w:t>);</w:t>
+      </w:r>
+    </w:p>
+    <w:p>
+      <w:pPr>
+        <w:jc w:val="both"/>
+        <w:rPr>
+          <w:rFonts w:ascii="Courier New" w:hAnsi="Courier New" w:cs="Courier New"/>
+          <w:sz w:val="24"/>
+          <w:szCs w:val="24"/>
+          <w:lang w:bidi="fa-IR"/>
+        </w:rPr>
+      </w:pPr>
+      <w:proofErr w:type="gramStart"/>
+      <w:r>
+        <w:rPr>
+          <w:rFonts w:ascii="Courier New" w:hAnsi="Courier New" w:cs="Courier New"/>
+          <w:sz w:val="24"/>
+          <w:szCs w:val="24"/>
+          <w:lang w:bidi="fa-IR"/>
+        </w:rPr>
+        <w:t>echo</w:t>
+      </w:r>
+      <w:proofErr w:type="gramEnd"/>
+      <w:r>
+        <w:rPr>
+          <w:rFonts w:ascii="Courier New" w:hAnsi="Courier New" w:cs="Courier New"/>
+          <w:sz w:val="24"/>
+          <w:szCs w:val="24"/>
+          <w:lang w:bidi="fa-IR"/>
+        </w:rPr>
+        <w:t xml:space="preserve"> $friends;</w:t>
+      </w:r>
+    </w:p>
+    <w:p>
+      <w:pPr>
+        <w:jc w:val="both"/>
+        <w:rPr>
+          <w:rFonts w:ascii="Courier New" w:hAnsi="Courier New" w:cs="Courier New"/>
+          <w:sz w:val="24"/>
+          <w:szCs w:val="24"/>
+          <w:lang w:bidi="fa-IR"/>
+        </w:rPr>
+      </w:pPr>
+      <w:proofErr w:type="gramStart"/>
+      <w:r>
+        <w:rPr>
+          <w:rFonts w:ascii="Courier New" w:hAnsi="Courier New" w:cs="Courier New"/>
+          <w:sz w:val="24"/>
+          <w:szCs w:val="24"/>
+          <w:lang w:bidi="fa-IR"/>
+        </w:rPr>
+        <w:t>echo</w:t>
+      </w:r>
+      <w:proofErr w:type="gramEnd"/>
+      <w:r>
+        <w:rPr>
+          <w:rFonts w:ascii="Courier New" w:hAnsi="Courier New" w:cs="Courier New"/>
+          <w:sz w:val="24"/>
+          <w:szCs w:val="24"/>
+          <w:lang w:bidi="fa-IR"/>
+        </w:rPr>
+        <w:t xml:space="preserve"> $friends[</w:t>
+      </w:r>
+      <w:r>
+        <w:rPr>
+          <w:rFonts w:ascii="Courier New" w:hAnsi="Courier New" w:cs="Courier New"/>
+          <w:sz w:val="24"/>
+          <w:szCs w:val="24"/>
+          <w:lang w:bidi="fa-IR"/>
+        </w:rPr>
+        <w:t>0</w:t>
+      </w:r>
+      <w:r>
+        <w:rPr>
+          <w:rFonts w:ascii="Courier New" w:hAnsi="Courier New" w:cs="Courier New"/>
+          <w:sz w:val="24"/>
+          <w:szCs w:val="24"/>
+          <w:lang w:bidi="fa-IR"/>
+        </w:rPr>
+        <w:t>];</w:t>
+      </w:r>
+    </w:p>
+    <w:p>
+      <w:pPr>
+        <w:jc w:val="both"/>
+        <w:rPr>
+          <w:rFonts w:ascii="Courier New" w:hAnsi="Courier New" w:cs="Courier New"/>
+          <w:sz w:val="24"/>
+          <w:szCs w:val="24"/>
+          <w:lang w:bidi="fa-IR"/>
+        </w:rPr>
+      </w:pPr>
+      <w:r>
+        <w:rPr>
+          <w:rFonts w:ascii="Courier New" w:hAnsi="Courier New" w:cs="Courier New"/>
+          <w:sz w:val="24"/>
+          <w:szCs w:val="24"/>
+          <w:lang w:bidi="fa-IR"/>
+        </w:rPr>
+        <w:t>$</w:t>
+      </w:r>
+      <w:proofErr w:type="gramStart"/>
+      <w:r>
+        <w:rPr>
+          <w:rFonts w:ascii="Courier New" w:hAnsi="Courier New" w:cs="Courier New"/>
+          <w:sz w:val="24"/>
+          <w:szCs w:val="24"/>
+          <w:lang w:bidi="fa-IR"/>
+        </w:rPr>
+        <w:t>friends[</w:t>
+      </w:r>
+      <w:proofErr w:type="gramEnd"/>
+      <w:r>
+        <w:rPr>
+          <w:rFonts w:ascii="Courier New" w:hAnsi="Courier New" w:cs="Courier New"/>
+          <w:sz w:val="24"/>
+          <w:szCs w:val="24"/>
+          <w:lang w:bidi="fa-IR"/>
+        </w:rPr>
+        <w:t>2] = “Nothing”;</w:t>
+      </w:r>
+    </w:p>
+    <w:p>
+      <w:pPr>
+        <w:jc w:val="both"/>
+        <w:rPr>
+          <w:rFonts w:ascii="Courier New" w:hAnsi="Courier New" w:cs="Courier New"/>
+          <w:sz w:val="24"/>
+          <w:szCs w:val="24"/>
+          <w:lang w:bidi="fa-IR"/>
+        </w:rPr>
+      </w:pPr>
+      <w:proofErr w:type="gramStart"/>
+      <w:r>
+        <w:rPr>
+          <w:rFonts w:ascii="Courier New" w:hAnsi="Courier New" w:cs="Courier New"/>
+          <w:sz w:val="24"/>
+          <w:szCs w:val="24"/>
+          <w:lang w:bidi="fa-IR"/>
+        </w:rPr>
+        <w:t>echo</w:t>
+      </w:r>
+      <w:proofErr w:type="gramEnd"/>
+      <w:r>
+        <w:rPr>
+          <w:rFonts w:ascii="Courier New" w:hAnsi="Courier New" w:cs="Courier New"/>
+          <w:sz w:val="24"/>
+          <w:szCs w:val="24"/>
+          <w:lang w:bidi="fa-IR"/>
+        </w:rPr>
+        <w:t xml:space="preserve"> count($friends);</w:t>
+      </w:r>
+    </w:p>
+    <w:p>
+      <w:pPr>
+        <w:jc w:val="both"/>
+        <w:rPr>
+          <w:sz w:val="28"/>
+          <w:szCs w:val="28"/>
+          <w:lang w:bidi="fa-IR"/>
+        </w:rPr>
+      </w:pPr>
+      <w:r>
+        <w:rPr>
+          <w:sz w:val="28"/>
+          <w:szCs w:val="28"/>
+          <w:lang w:bidi="fa-IR"/>
+        </w:rPr>
+        <w:t>For working with checkboxes w</w:t>
+      </w:r>
+      <w:r>
+        <w:rPr>
+          <w:sz w:val="28"/>
+          <w:szCs w:val="28"/>
+          <w:lang w:bidi="fa-IR"/>
+        </w:rPr>
+        <w:t xml:space="preserve">ith multi-select capability, an example </w:t>
+      </w:r>
+      <w:r>
+        <w:rPr>
+          <w:sz w:val="28"/>
+          <w:szCs w:val="28"/>
+          <w:lang w:bidi="fa-IR"/>
+        </w:rPr>
+        <w:t>is prepared in the source code.</w:t>
+      </w:r>
+      <w:r>
+        <w:rPr>
+          <w:sz w:val="28"/>
+          <w:szCs w:val="28"/>
+          <w:lang w:bidi="fa-IR"/>
+        </w:rPr>
+        <w:t xml:space="preserve"> The tip is just to use</w:t>
+      </w:r>
+      <w:r>
+        <w:rPr>
+          <w:sz w:val="28"/>
+          <w:szCs w:val="28"/>
+          <w:lang w:bidi="fa-IR"/>
+        </w:rPr>
+        <w:t xml:space="preserve"> square</w:t>
+      </w:r>
+      <w:r>
+        <w:rPr>
+          <w:sz w:val="28"/>
+          <w:szCs w:val="28"/>
+          <w:lang w:bidi="fa-IR"/>
+        </w:rPr>
+        <w:t xml:space="preserve"> brackets in the name of the checkboxes.</w:t>
+      </w:r>
+    </w:p>
+    <w:p>
+      <w:pPr>
+        <w:jc w:val="both"/>
+        <w:rPr>
+          <w:sz w:val="28"/>
+          <w:szCs w:val="28"/>
+          <w:lang w:bidi="fa-IR"/>
+        </w:rPr>
+      </w:pPr>
+      <w:r>
+        <w:rPr>
+          <w:sz w:val="28"/>
+          <w:szCs w:val="28"/>
+          <w:lang w:bidi="fa-IR"/>
+        </w:rPr>
+        <w:t>Associative arrays in PHP are like dictionary structures in Python.</w:t>
+      </w:r>
+    </w:p>
+    <w:p>
+      <w:pPr>
+        <w:jc w:val="both"/>
+        <w:rPr>
+          <w:rFonts w:ascii="Courier New" w:hAnsi="Courier New" w:cs="Courier New"/>
+          <w:sz w:val="24"/>
+          <w:szCs w:val="24"/>
+          <w:lang w:bidi="fa-IR"/>
+        </w:rPr>
+      </w:pPr>
+      <w:r>
+        <w:rPr>
+          <w:rFonts w:ascii="Courier New" w:hAnsi="Courier New" w:cs="Courier New"/>
+          <w:sz w:val="24"/>
+          <w:szCs w:val="24"/>
+          <w:lang w:bidi="fa-IR"/>
+        </w:rPr>
+        <w:t>$grades = [“Jim”=&gt;”A+”, “Pam”=&gt;”B-”</w:t>
+      </w:r>
+      <w:r>
+        <w:rPr>
+          <w:rFonts w:ascii="Courier New" w:hAnsi="Courier New" w:cs="Courier New"/>
+          <w:sz w:val="24"/>
+          <w:szCs w:val="24"/>
+          <w:lang w:bidi="fa-IR"/>
+        </w:rPr>
+        <w:t>, “Oscar”=&gt;”C+”</w:t>
+      </w:r>
+      <w:r>
+        <w:rPr>
+          <w:rFonts w:ascii="Courier New" w:hAnsi="Courier New" w:cs="Courier New"/>
+          <w:sz w:val="24"/>
+          <w:szCs w:val="24"/>
+          <w:lang w:bidi="fa-IR"/>
+        </w:rPr>
+        <w:t>];</w:t>
+      </w:r>
+    </w:p>
+    <w:p>
+      <w:pPr>
+        <w:jc w:val="both"/>
+        <w:rPr>
+          <w:rFonts w:ascii="Courier New" w:hAnsi="Courier New" w:cs="Courier New"/>
+          <w:sz w:val="24"/>
+          <w:szCs w:val="24"/>
+          <w:lang w:bidi="fa-IR"/>
+        </w:rPr>
+      </w:pPr>
+      <w:proofErr w:type="gramStart"/>
+      <w:r>
+        <w:rPr>
+          <w:rFonts w:ascii="Courier New" w:hAnsi="Courier New" w:cs="Courier New"/>
+          <w:sz w:val="24"/>
+          <w:szCs w:val="24"/>
+          <w:lang w:bidi="fa-IR"/>
+        </w:rPr>
+        <w:t>echo</w:t>
+      </w:r>
+      <w:proofErr w:type="gramEnd"/>
+      <w:r>
+        <w:rPr>
+          <w:rFonts w:ascii="Courier New" w:hAnsi="Courier New" w:cs="Courier New"/>
+          <w:sz w:val="24"/>
+          <w:szCs w:val="24"/>
+          <w:lang w:bidi="fa-IR"/>
+        </w:rPr>
+        <w:t xml:space="preserve"> </w:t>
+      </w:r>
+      <w:r>
+        <w:rPr>
+          <w:rFonts w:ascii="Courier New" w:hAnsi="Courier New" w:cs="Courier New"/>
+          <w:sz w:val="24"/>
+          <w:szCs w:val="24"/>
+          <w:lang w:bidi="fa-IR"/>
+        </w:rPr>
+        <w:t>$grades[“Jim”];</w:t>
+      </w:r>
+    </w:p>
+    <w:p>
+      <w:pPr>
+        <w:jc w:val="both"/>
+        <w:rPr>
+          <w:rFonts w:ascii="Courier New" w:hAnsi="Courier New" w:cs="Courier New"/>
+          <w:sz w:val="24"/>
+          <w:szCs w:val="24"/>
+          <w:lang w:bidi="fa-IR"/>
+        </w:rPr>
+      </w:pPr>
+      <w:proofErr w:type="gramStart"/>
+      <w:r>
+        <w:rPr>
+          <w:rFonts w:ascii="Courier New" w:hAnsi="Courier New" w:cs="Courier New"/>
+          <w:sz w:val="24"/>
+          <w:szCs w:val="24"/>
+          <w:lang w:bidi="fa-IR"/>
+        </w:rPr>
+        <w:t>echo</w:t>
+      </w:r>
+      <w:proofErr w:type="gramEnd"/>
+      <w:r>
+        <w:rPr>
+          <w:rFonts w:ascii="Courier New" w:hAnsi="Courier New" w:cs="Courier New"/>
+          <w:sz w:val="24"/>
+          <w:szCs w:val="24"/>
+          <w:lang w:bidi="fa-IR"/>
+        </w:rPr>
+        <w:t xml:space="preserve"> $grade[“Pam];</w:t>
+      </w:r>
+    </w:p>
+    <w:p>
+      <w:pPr>
+        <w:jc w:val="both"/>
+        <w:rPr>
+          <w:sz w:val="28"/>
+          <w:szCs w:val="28"/>
+          <w:lang w:bidi="fa-IR"/>
+        </w:rPr>
+      </w:pPr>
+      <w:r>
+        <w:rPr>
+          <w:sz w:val="28"/>
+          <w:szCs w:val="28"/>
+          <w:lang w:bidi="fa-IR"/>
+        </w:rPr>
+        <w:t>Function in PHP can be written in the following syntax:</w:t>
+      </w:r>
+    </w:p>
+    <w:p>
+      <w:pPr>
+        <w:jc w:val="both"/>
+        <w:rPr>
+          <w:rFonts w:ascii="Courier New" w:hAnsi="Courier New" w:cs="Courier New"/>
+          <w:sz w:val="24"/>
+          <w:szCs w:val="24"/>
+          <w:lang w:bidi="fa-IR"/>
+        </w:rPr>
+      </w:pPr>
+      <w:proofErr w:type="gramStart"/>
+      <w:r>
+        <w:rPr>
+          <w:rFonts w:ascii="Courier New" w:hAnsi="Courier New" w:cs="Courier New"/>
+          <w:sz w:val="24"/>
+          <w:szCs w:val="24"/>
+          <w:lang w:bidi="fa-IR"/>
+        </w:rPr>
+        <w:t>function</w:t>
+      </w:r>
+      <w:proofErr w:type="gramEnd"/>
+      <w:r>
+        <w:rPr>
+          <w:rFonts w:ascii="Courier New" w:hAnsi="Courier New" w:cs="Courier New"/>
+          <w:sz w:val="24"/>
+          <w:szCs w:val="24"/>
+          <w:lang w:bidi="fa-IR"/>
+        </w:rPr>
+        <w:t xml:space="preserve"> </w:t>
+      </w:r>
+      <w:proofErr w:type="spellStart"/>
+      <w:r>
+        <w:rPr>
+          <w:rFonts w:ascii="Courier New" w:hAnsi="Courier New" w:cs="Courier New"/>
+          <w:sz w:val="24"/>
+          <w:szCs w:val="24"/>
+          <w:lang w:bidi="fa-IR"/>
+        </w:rPr>
+        <w:t>functionName</w:t>
+      </w:r>
+      <w:proofErr w:type="spellEnd"/>
+      <w:r>
+        <w:rPr>
+          <w:rFonts w:ascii="Courier New" w:hAnsi="Courier New" w:cs="Courier New"/>
+          <w:sz w:val="24"/>
+          <w:szCs w:val="24"/>
+          <w:lang w:bidi="fa-IR"/>
+        </w:rPr>
+        <w:t>(</w:t>
+      </w:r>
+      <w:r>
+        <w:rPr>
+          <w:rFonts w:ascii="Courier New" w:hAnsi="Courier New" w:cs="Courier New"/>
+          <w:sz w:val="24"/>
+          <w:szCs w:val="24"/>
+          <w:lang w:bidi="fa-IR"/>
+        </w:rPr>
+        <w:t>$arg1, …</w:t>
+      </w:r>
+      <w:r>
+        <w:rPr>
+          <w:rFonts w:ascii="Courier New" w:hAnsi="Courier New" w:cs="Courier New"/>
+          <w:sz w:val="24"/>
+          <w:szCs w:val="24"/>
+          <w:lang w:bidi="fa-IR"/>
+        </w:rPr>
+        <w:t>) {</w:t>
+      </w:r>
+    </w:p>
+    <w:p>
+      <w:pPr>
+        <w:jc w:val="both"/>
+        <w:rPr>
+          <w:rFonts w:ascii="Courier New" w:hAnsi="Courier New" w:cs="Courier New"/>
+          <w:sz w:val="24"/>
+          <w:szCs w:val="24"/>
+          <w:lang w:bidi="fa-IR"/>
+        </w:rPr>
+      </w:pPr>
+      <w:r>
+        <w:rPr>
+          <w:rFonts w:ascii="Courier New" w:hAnsi="Courier New" w:cs="Courier New"/>
+          <w:sz w:val="24"/>
+          <w:szCs w:val="24"/>
+          <w:lang w:bidi="fa-IR"/>
+        </w:rPr>
+        <w:tab/>
+      </w:r>
+      <w:proofErr w:type="gramStart"/>
+      <w:r>
+        <w:rPr>
+          <w:rFonts w:ascii="Courier New" w:hAnsi="Courier New" w:cs="Courier New"/>
+          <w:sz w:val="24"/>
+          <w:szCs w:val="24"/>
+          <w:lang w:bidi="fa-IR"/>
+        </w:rPr>
+        <w:t>function</w:t>
+      </w:r>
+      <w:proofErr w:type="gramEnd"/>
+      <w:r>
+        <w:rPr>
+          <w:rFonts w:ascii="Courier New" w:hAnsi="Courier New" w:cs="Courier New"/>
+          <w:sz w:val="24"/>
+          <w:szCs w:val="24"/>
+          <w:lang w:bidi="fa-IR"/>
+        </w:rPr>
+        <w:t xml:space="preserve"> statement 1;</w:t>
+      </w:r>
+    </w:p>
+    <w:p>
+      <w:pPr>
+        <w:jc w:val="both"/>
+        <w:rPr>
+          <w:rFonts w:ascii="Courier New" w:hAnsi="Courier New" w:cs="Courier New"/>
+          <w:sz w:val="24"/>
+          <w:szCs w:val="24"/>
+          <w:lang w:bidi="fa-IR"/>
+        </w:rPr>
+      </w:pPr>
+      <w:r>
+        <w:rPr>
+          <w:rFonts w:ascii="Courier New" w:hAnsi="Courier New" w:cs="Courier New"/>
+          <w:sz w:val="24"/>
+          <w:szCs w:val="24"/>
+          <w:lang w:bidi="fa-IR"/>
+        </w:rPr>
+        <w:tab/>
+        <w:t>…</w:t>
+      </w:r>
+    </w:p>
+    <w:p>
+      <w:pPr>
+        <w:jc w:val="both"/>
+        <w:rPr>
+          <w:rFonts w:ascii="Courier New" w:hAnsi="Courier New" w:cs="Courier New"/>
+          <w:sz w:val="24"/>
+          <w:szCs w:val="24"/>
+          <w:lang w:bidi="fa-IR"/>
+        </w:rPr>
+      </w:pPr>
+      <w:r>
+        <w:rPr>
+          <w:rFonts w:ascii="Courier New" w:hAnsi="Courier New" w:cs="Courier New"/>
+          <w:sz w:val="24"/>
+          <w:szCs w:val="24"/>
+          <w:lang w:bidi="fa-IR"/>
+        </w:rPr>
+        <w:tab/>
+      </w:r>
+      <w:proofErr w:type="gramStart"/>
+      <w:r>
+        <w:rPr>
+          <w:rFonts w:ascii="Courier New" w:hAnsi="Courier New" w:cs="Courier New"/>
+          <w:sz w:val="24"/>
+          <w:szCs w:val="24"/>
+          <w:lang w:bidi="fa-IR"/>
+        </w:rPr>
+        <w:t>if(</w:t>
+      </w:r>
+      <w:proofErr w:type="gramEnd"/>
+      <w:r>
+        <w:rPr>
+          <w:rFonts w:ascii="Courier New" w:hAnsi="Courier New" w:cs="Courier New"/>
+          <w:sz w:val="24"/>
+          <w:szCs w:val="24"/>
+          <w:lang w:bidi="fa-IR"/>
+        </w:rPr>
+        <w:t>condition) {statement1; ...} else {statement1; ...}</w:t>
+      </w:r>
+    </w:p>
+    <w:p>
+      <w:pPr>
+        <w:jc w:val="both"/>
+        <w:rPr>
+          <w:rFonts w:ascii="Courier New" w:hAnsi="Courier New" w:cs="Courier New"/>
+          <w:sz w:val="24"/>
+          <w:szCs w:val="24"/>
+          <w:lang w:bidi="fa-IR"/>
+        </w:rPr>
+      </w:pPr>
+      <w:r>
+        <w:rPr>
+          <w:rFonts w:ascii="Courier New" w:hAnsi="Courier New" w:cs="Courier New"/>
+          <w:sz w:val="24"/>
+          <w:szCs w:val="24"/>
+          <w:lang w:bidi="fa-IR"/>
+        </w:rPr>
+        <w:tab/>
+      </w:r>
+      <w:proofErr w:type="gramStart"/>
+      <w:r>
+        <w:rPr>
+          <w:rFonts w:ascii="Courier New" w:hAnsi="Courier New" w:cs="Courier New"/>
+          <w:sz w:val="24"/>
+          <w:szCs w:val="24"/>
+          <w:lang w:bidi="fa-IR"/>
+        </w:rPr>
+        <w:t>switch(</w:t>
+      </w:r>
+      <w:proofErr w:type="gramEnd"/>
+      <w:r>
+        <w:rPr>
+          <w:rFonts w:ascii="Courier New" w:hAnsi="Courier New" w:cs="Courier New"/>
+          <w:sz w:val="24"/>
+          <w:szCs w:val="24"/>
+          <w:lang w:bidi="fa-IR"/>
+        </w:rPr>
+        <w:t>$variable) {</w:t>
+      </w:r>
+    </w:p>
+    <w:p>
+      <w:pPr>
+        <w:jc w:val="both"/>
+        <w:rPr>
+          <w:rFonts w:ascii="Courier New" w:hAnsi="Courier New" w:cs="Courier New"/>
+          <w:sz w:val="24"/>
+          <w:szCs w:val="24"/>
+          <w:lang w:bidi="fa-IR"/>
+        </w:rPr>
+      </w:pPr>
+      <w:r>
+        <w:rPr>
+          <w:rFonts w:ascii="Courier New" w:hAnsi="Courier New" w:cs="Courier New"/>
+          <w:sz w:val="24"/>
+          <w:szCs w:val="24"/>
+          <w:lang w:bidi="fa-IR"/>
+        </w:rPr>
+        <w:tab/>
+      </w:r>
+      <w:r>
+        <w:rPr>
+          <w:rFonts w:ascii="Courier New" w:hAnsi="Courier New" w:cs="Courier New"/>
+          <w:sz w:val="24"/>
+          <w:szCs w:val="24"/>
+          <w:lang w:bidi="fa-IR"/>
+        </w:rPr>
+        <w:tab/>
+      </w:r>
+      <w:proofErr w:type="gramStart"/>
+      <w:r>
+        <w:rPr>
+          <w:rFonts w:ascii="Courier New" w:hAnsi="Courier New" w:cs="Courier New"/>
+          <w:sz w:val="24"/>
+          <w:szCs w:val="24"/>
+          <w:lang w:bidi="fa-IR"/>
+        </w:rPr>
+        <w:t>case</w:t>
+      </w:r>
+      <w:proofErr w:type="gramEnd"/>
+      <w:r>
+        <w:rPr>
+          <w:rFonts w:ascii="Courier New" w:hAnsi="Courier New" w:cs="Courier New"/>
+          <w:sz w:val="24"/>
+          <w:szCs w:val="24"/>
+          <w:lang w:bidi="fa-IR"/>
+        </w:rPr>
+        <w:t xml:space="preserve"> “value1”: statement1; ... break;</w:t>
+      </w:r>
+    </w:p>
+    <w:p>
+      <w:pPr>
+        <w:jc w:val="both"/>
+        <w:rPr>
+          <w:rFonts w:ascii="Courier New" w:hAnsi="Courier New" w:cs="Courier New"/>
+          <w:sz w:val="24"/>
+          <w:szCs w:val="24"/>
+          <w:lang w:bidi="fa-IR"/>
+        </w:rPr>
+      </w:pPr>
+      <w:r>
+        <w:rPr>
+          <w:rFonts w:ascii="Courier New" w:hAnsi="Courier New" w:cs="Courier New"/>
+          <w:sz w:val="24"/>
+          <w:szCs w:val="24"/>
+          <w:lang w:bidi="fa-IR"/>
+        </w:rPr>
+        <w:tab/>
+      </w:r>
+      <w:r>
+        <w:rPr>
+          <w:rFonts w:ascii="Courier New" w:hAnsi="Courier New" w:cs="Courier New"/>
+          <w:sz w:val="24"/>
+          <w:szCs w:val="24"/>
+          <w:lang w:bidi="fa-IR"/>
+        </w:rPr>
+        <w:tab/>
+      </w:r>
+      <w:proofErr w:type="gramStart"/>
+      <w:r>
+        <w:rPr>
+          <w:rFonts w:ascii="Courier New" w:hAnsi="Courier New" w:cs="Courier New"/>
+          <w:sz w:val="24"/>
+          <w:szCs w:val="24"/>
+          <w:lang w:bidi="fa-IR"/>
+        </w:rPr>
+        <w:t>case</w:t>
+      </w:r>
+      <w:proofErr w:type="gramEnd"/>
+      <w:r>
+        <w:rPr>
+          <w:rFonts w:ascii="Courier New" w:hAnsi="Courier New" w:cs="Courier New"/>
+          <w:sz w:val="24"/>
+          <w:szCs w:val="24"/>
+          <w:lang w:bidi="fa-IR"/>
+        </w:rPr>
+        <w:t xml:space="preserve"> “value2”: statement2; ... break;</w:t>
+      </w:r>
+    </w:p>
+    <w:p>
+      <w:pPr>
+        <w:jc w:val="both"/>
+        <w:rPr>
+          <w:rFonts w:ascii="Courier New" w:hAnsi="Courier New" w:cs="Courier New"/>
+          <w:sz w:val="24"/>
+          <w:szCs w:val="24"/>
+          <w:lang w:bidi="fa-IR"/>
+        </w:rPr>
+      </w:pPr>
+      <w:r>
+        <w:rPr>
+          <w:rFonts w:ascii="Courier New" w:hAnsi="Courier New" w:cs="Courier New"/>
+          <w:sz w:val="24"/>
+          <w:szCs w:val="24"/>
+          <w:lang w:bidi="fa-IR"/>
+        </w:rPr>
+        <w:lastRenderedPageBreak/>
+        <w:tab/>
+      </w:r>
+      <w:r>
+        <w:rPr>
+          <w:rFonts w:ascii="Courier New" w:hAnsi="Courier New" w:cs="Courier New"/>
+          <w:sz w:val="24"/>
+          <w:szCs w:val="24"/>
+          <w:lang w:bidi="fa-IR"/>
+        </w:rPr>
+        <w:tab/>
+        <w:t>...</w:t>
+      </w:r>
+    </w:p>
+    <w:p>
+      <w:pPr>
+        <w:jc w:val="both"/>
+        <w:rPr>
+          <w:rFonts w:ascii="Courier New" w:hAnsi="Courier New" w:cs="Courier New"/>
+          <w:sz w:val="24"/>
+          <w:szCs w:val="24"/>
+          <w:lang w:bidi="fa-IR"/>
+        </w:rPr>
+      </w:pPr>
+      <w:r>
+        <w:rPr>
+          <w:rFonts w:ascii="Courier New" w:hAnsi="Courier New" w:cs="Courier New"/>
+          <w:sz w:val="24"/>
+          <w:szCs w:val="24"/>
+          <w:lang w:bidi="fa-IR"/>
+        </w:rPr>
+        <w:tab/>
+      </w:r>
+      <w:r>
+        <w:rPr>
+          <w:rFonts w:ascii="Courier New" w:hAnsi="Courier New" w:cs="Courier New"/>
+          <w:sz w:val="24"/>
+          <w:szCs w:val="24"/>
+          <w:lang w:bidi="fa-IR"/>
+        </w:rPr>
+        <w:tab/>
+      </w:r>
+      <w:proofErr w:type="gramStart"/>
+      <w:r>
+        <w:rPr>
+          <w:rFonts w:ascii="Courier New" w:hAnsi="Courier New" w:cs="Courier New"/>
+          <w:sz w:val="24"/>
+          <w:szCs w:val="24"/>
+          <w:lang w:bidi="fa-IR"/>
+        </w:rPr>
+        <w:t>default</w:t>
+      </w:r>
+      <w:proofErr w:type="gramEnd"/>
+      <w:r>
+        <w:rPr>
+          <w:rFonts w:ascii="Courier New" w:hAnsi="Courier New" w:cs="Courier New"/>
+          <w:sz w:val="24"/>
+          <w:szCs w:val="24"/>
+          <w:lang w:bidi="fa-IR"/>
+        </w:rPr>
+        <w:t>: statement1: ...</w:t>
+      </w:r>
+      <w:r>
+        <w:rPr>
+          <w:rFonts w:ascii="Courier New" w:hAnsi="Courier New" w:cs="Courier New"/>
+          <w:sz w:val="24"/>
+          <w:szCs w:val="24"/>
+          <w:lang w:bidi="fa-IR"/>
+        </w:rPr>
+        <w:t xml:space="preserve"> break;</w:t>
+      </w:r>
+    </w:p>
+    <w:p>
+      <w:pPr>
+        <w:jc w:val="both"/>
+        <w:rPr>
+          <w:rFonts w:ascii="Courier New" w:hAnsi="Courier New" w:cs="Courier New"/>
+          <w:sz w:val="24"/>
+          <w:szCs w:val="24"/>
+          <w:lang w:bidi="fa-IR"/>
+        </w:rPr>
+      </w:pPr>
+      <w:r>
+        <w:rPr>
+          <w:rFonts w:ascii="Courier New" w:hAnsi="Courier New" w:cs="Courier New"/>
+          <w:sz w:val="24"/>
+          <w:szCs w:val="24"/>
+          <w:lang w:bidi="fa-IR"/>
+        </w:rPr>
+        <w:tab/>
+        <w:t>}</w:t>
+      </w:r>
+    </w:p>
+    <w:p>
+      <w:pPr>
+        <w:jc w:val="both"/>
+        <w:rPr>
+          <w:rFonts w:ascii="Courier New" w:hAnsi="Courier New" w:cs="Courier New"/>
+          <w:sz w:val="24"/>
+          <w:szCs w:val="24"/>
+          <w:lang w:bidi="fa-IR"/>
+        </w:rPr>
+      </w:pPr>
+      <w:r>
+        <w:rPr>
+          <w:rFonts w:ascii="Courier New" w:hAnsi="Courier New" w:cs="Courier New"/>
+          <w:sz w:val="24"/>
+          <w:szCs w:val="24"/>
+          <w:lang w:bidi="fa-IR"/>
+        </w:rPr>
+        <w:tab/>
+      </w:r>
+      <w:proofErr w:type="gramStart"/>
+      <w:r>
+        <w:rPr>
+          <w:rFonts w:ascii="Courier New" w:hAnsi="Courier New" w:cs="Courier New"/>
+          <w:sz w:val="24"/>
+          <w:szCs w:val="24"/>
+          <w:lang w:bidi="fa-IR"/>
+        </w:rPr>
+        <w:t>while(</w:t>
+      </w:r>
+      <w:proofErr w:type="gramEnd"/>
+      <w:r>
+        <w:rPr>
+          <w:rFonts w:ascii="Courier New" w:hAnsi="Courier New" w:cs="Courier New"/>
+          <w:sz w:val="24"/>
+          <w:szCs w:val="24"/>
+          <w:lang w:bidi="fa-IR"/>
+        </w:rPr>
+        <w:t>condition</w:t>
+      </w:r>
+      <w:r>
+        <w:rPr>
+          <w:rFonts w:ascii="Courier New" w:hAnsi="Courier New" w:cs="Courier New"/>
+          <w:sz w:val="24"/>
+          <w:szCs w:val="24"/>
+          <w:lang w:bidi="fa-IR"/>
+        </w:rPr>
+        <w:t>) {</w:t>
+      </w:r>
+    </w:p>
+    <w:p>
+      <w:pPr>
+        <w:jc w:val="both"/>
+        <w:rPr>
+          <w:rFonts w:ascii="Courier New" w:hAnsi="Courier New" w:cs="Courier New"/>
+          <w:sz w:val="24"/>
+          <w:szCs w:val="24"/>
+          <w:lang w:bidi="fa-IR"/>
+        </w:rPr>
+      </w:pPr>
+      <w:r>
+        <w:rPr>
+          <w:rFonts w:ascii="Courier New" w:hAnsi="Courier New" w:cs="Courier New"/>
+          <w:sz w:val="24"/>
+          <w:szCs w:val="24"/>
+          <w:lang w:bidi="fa-IR"/>
+        </w:rPr>
+        <w:tab/>
+      </w:r>
+      <w:r>
+        <w:rPr>
+          <w:rFonts w:ascii="Courier New" w:hAnsi="Courier New" w:cs="Courier New"/>
+          <w:sz w:val="24"/>
+          <w:szCs w:val="24"/>
+          <w:lang w:bidi="fa-IR"/>
+        </w:rPr>
+        <w:tab/>
+      </w:r>
+      <w:proofErr w:type="gramStart"/>
+      <w:r>
+        <w:rPr>
+          <w:rFonts w:ascii="Courier New" w:hAnsi="Courier New" w:cs="Courier New"/>
+          <w:sz w:val="24"/>
+          <w:szCs w:val="24"/>
+          <w:lang w:bidi="fa-IR"/>
+        </w:rPr>
+        <w:t>statement</w:t>
+      </w:r>
+      <w:proofErr w:type="gramEnd"/>
+      <w:r>
+        <w:rPr>
+          <w:rFonts w:ascii="Courier New" w:hAnsi="Courier New" w:cs="Courier New"/>
+          <w:sz w:val="24"/>
+          <w:szCs w:val="24"/>
+          <w:lang w:bidi="fa-IR"/>
+        </w:rPr>
+        <w:t>;</w:t>
+      </w:r>
+    </w:p>
+    <w:p>
+      <w:pPr>
+        <w:ind w:firstLine="720"/>
+        <w:jc w:val="both"/>
+        <w:rPr>
+          <w:rFonts w:ascii="Courier New" w:hAnsi="Courier New" w:cs="Courier New"/>
+          <w:sz w:val="24"/>
+          <w:szCs w:val="24"/>
+          <w:lang w:bidi="fa-IR"/>
+        </w:rPr>
+      </w:pPr>
+      <w:r>
+        <w:rPr>
+          <w:rFonts w:ascii="Courier New" w:hAnsi="Courier New" w:cs="Courier New"/>
+          <w:sz w:val="24"/>
+          <w:szCs w:val="24"/>
+          <w:lang w:bidi="fa-IR"/>
+        </w:rPr>
+        <w:t>}</w:t>
+      </w:r>
+    </w:p>
+    <w:p>
+      <w:pPr>
+        <w:ind w:firstLine="720"/>
+        <w:jc w:val="both"/>
+        <w:rPr>
+          <w:rFonts w:ascii="Courier New" w:hAnsi="Courier New" w:cs="Courier New"/>
+          <w:sz w:val="24"/>
+          <w:szCs w:val="24"/>
+          <w:lang w:bidi="fa-IR"/>
+        </w:rPr>
+      </w:pPr>
+      <w:proofErr w:type="gramStart"/>
+      <w:r>
+        <w:rPr>
+          <w:rFonts w:ascii="Courier New" w:hAnsi="Courier New" w:cs="Courier New"/>
+          <w:sz w:val="24"/>
+          <w:szCs w:val="24"/>
+          <w:lang w:bidi="fa-IR"/>
+        </w:rPr>
+        <w:t>for</w:t>
+      </w:r>
+      <w:proofErr w:type="gramEnd"/>
+      <w:r>
+        <w:rPr>
+          <w:rFonts w:ascii="Courier New" w:hAnsi="Courier New" w:cs="Courier New"/>
+          <w:sz w:val="24"/>
+          <w:szCs w:val="24"/>
+          <w:lang w:bidi="fa-IR"/>
+        </w:rPr>
+        <w:t xml:space="preserve"> ($iterator = 0; $iterator &lt; limit</w:t>
+      </w:r>
+      <w:r>
+        <w:rPr>
+          <w:rFonts w:ascii="Courier New" w:hAnsi="Courier New" w:cs="Courier New"/>
+          <w:sz w:val="24"/>
+          <w:szCs w:val="24"/>
+          <w:lang w:bidi="fa-IR"/>
+        </w:rPr>
+        <w:softHyphen/>
+      </w:r>
+      <w:r>
+        <w:rPr>
+          <w:rFonts w:ascii="Courier New" w:hAnsi="Courier New" w:cs="Courier New"/>
+          <w:sz w:val="24"/>
+          <w:szCs w:val="24"/>
+          <w:lang w:bidi="fa-IR"/>
+        </w:rPr>
+        <w:t>; $iterator += N) {</w:t>
+      </w:r>
+    </w:p>
+    <w:p>
+      <w:pPr>
+        <w:ind w:firstLine="720"/>
+        <w:jc w:val="both"/>
+        <w:rPr>
+          <w:rFonts w:ascii="Courier New" w:hAnsi="Courier New" w:cs="Courier New"/>
+          <w:sz w:val="24"/>
+          <w:szCs w:val="24"/>
+          <w:lang w:bidi="fa-IR"/>
+        </w:rPr>
+      </w:pPr>
+      <w:r>
+        <w:rPr>
+          <w:rFonts w:ascii="Courier New" w:hAnsi="Courier New" w:cs="Courier New"/>
+          <w:sz w:val="24"/>
+          <w:szCs w:val="24"/>
+          <w:lang w:bidi="fa-IR"/>
+        </w:rPr>
+        <w:tab/>
+        <w:t>statement1;</w:t>
+      </w:r>
+    </w:p>
+    <w:p>
+      <w:pPr>
+        <w:ind w:firstLine="720"/>
+        <w:jc w:val="both"/>
+        <w:rPr>
+          <w:rFonts w:ascii="Courier New" w:hAnsi="Courier New" w:cs="Courier New"/>
+          <w:sz w:val="24"/>
+          <w:szCs w:val="24"/>
+          <w:lang w:bidi="fa-IR"/>
+        </w:rPr>
+      </w:pPr>
+      <w:r>
+        <w:rPr>
+          <w:rFonts w:ascii="Courier New" w:hAnsi="Courier New" w:cs="Courier New"/>
+          <w:sz w:val="24"/>
+          <w:szCs w:val="24"/>
+          <w:lang w:bidi="fa-IR"/>
+        </w:rPr>
+        <w:tab/>
+        <w:t>...</w:t>
+      </w:r>
+    </w:p>
+    <w:p>
+      <w:pPr>
+        <w:ind w:firstLine="720"/>
+        <w:jc w:val="both"/>
+        <w:rPr>
+          <w:rFonts w:ascii="Courier New" w:hAnsi="Courier New" w:cs="Courier New"/>
+          <w:sz w:val="24"/>
+          <w:szCs w:val="24"/>
+          <w:lang w:bidi="fa-IR"/>
+        </w:rPr>
+      </w:pPr>
+      <w:r>
+        <w:rPr>
+          <w:rFonts w:ascii="Courier New" w:hAnsi="Courier New" w:cs="Courier New"/>
+          <w:sz w:val="24"/>
+          <w:szCs w:val="24"/>
+          <w:lang w:bidi="fa-IR"/>
+        </w:rPr>
+        <w:t>}</w:t>
+      </w:r>
+    </w:p>
+    <w:p>
+      <w:pPr>
+        <w:jc w:val="both"/>
+        <w:rPr>
+          <w:rFonts w:ascii="Courier New" w:hAnsi="Courier New" w:cs="Courier New"/>
+          <w:sz w:val="24"/>
+          <w:szCs w:val="24"/>
+          <w:lang w:bidi="fa-IR"/>
+        </w:rPr>
+      </w:pPr>
+      <w:r>
+        <w:rPr>
+          <w:rFonts w:ascii="Courier New" w:hAnsi="Courier New" w:cs="Courier New"/>
+          <w:sz w:val="24"/>
+          <w:szCs w:val="24"/>
+          <w:lang w:bidi="fa-IR"/>
+        </w:rPr>
+        <w:t>}</w:t>
+      </w:r>
+    </w:p>
+    <w:p>
+      <w:pPr>
+        <w:jc w:val="both"/>
+        <w:rPr>
+          <w:sz w:val="28"/>
+          <w:szCs w:val="28"/>
+          <w:lang w:bidi="fa-IR"/>
+        </w:rPr>
+      </w:pPr>
+      <w:r>
+        <w:rPr>
+          <w:b/>
+          <w:bCs/>
+          <w:sz w:val="28"/>
+          <w:szCs w:val="28"/>
+          <w:lang w:bidi="fa-IR"/>
+        </w:rPr>
+        <w:t>Note</w:t>
+      </w:r>
+      <w:r>
+        <w:rPr>
+          <w:sz w:val="28"/>
+          <w:szCs w:val="28"/>
+          <w:lang w:bidi="fa-IR"/>
+        </w:rPr>
+        <w:t>:</w:t>
+      </w:r>
+      <w:r>
+        <w:rPr>
+          <w:sz w:val="28"/>
+          <w:szCs w:val="28"/>
+          <w:lang w:bidi="fa-IR"/>
+        </w:rPr>
+        <w:t xml:space="preserve"> one of the most useful function</w:t>
+      </w:r>
+      <w:r>
+        <w:rPr>
+          <w:sz w:val="28"/>
+          <w:szCs w:val="28"/>
+          <w:lang w:bidi="fa-IR"/>
+        </w:rPr>
+        <w:t>s</w:t>
+      </w:r>
+      <w:r>
+        <w:rPr>
+          <w:sz w:val="28"/>
+          <w:szCs w:val="28"/>
+          <w:lang w:bidi="fa-IR"/>
+        </w:rPr>
+        <w:t xml:space="preserve"> is </w:t>
+      </w:r>
+      <w:proofErr w:type="gramStart"/>
+      <w:r>
+        <w:rPr>
+          <w:rFonts w:ascii="Courier New" w:hAnsi="Courier New" w:cs="Courier New"/>
+          <w:sz w:val="24"/>
+          <w:szCs w:val="24"/>
+          <w:lang w:bidi="fa-IR"/>
+        </w:rPr>
+        <w:t>count(</w:t>
+      </w:r>
+      <w:proofErr w:type="gramEnd"/>
+      <w:r>
+        <w:rPr>
+          <w:rFonts w:ascii="Courier New" w:hAnsi="Courier New" w:cs="Courier New"/>
+          <w:sz w:val="24"/>
+          <w:szCs w:val="24"/>
+          <w:lang w:bidi="fa-IR"/>
+        </w:rPr>
+        <w:t>$</w:t>
+      </w:r>
+      <w:proofErr w:type="spellStart"/>
+      <w:r>
+        <w:rPr>
+          <w:rFonts w:ascii="Courier New" w:hAnsi="Courier New" w:cs="Courier New"/>
+          <w:sz w:val="24"/>
+          <w:szCs w:val="24"/>
+          <w:lang w:bidi="fa-IR"/>
+        </w:rPr>
+        <w:t>array_name</w:t>
+      </w:r>
+      <w:proofErr w:type="spellEnd"/>
+      <w:r>
+        <w:rPr>
+          <w:rFonts w:ascii="Courier New" w:hAnsi="Courier New" w:cs="Courier New"/>
+          <w:sz w:val="24"/>
+          <w:szCs w:val="24"/>
+          <w:lang w:bidi="fa-IR"/>
+        </w:rPr>
+        <w:t>)</w:t>
+      </w:r>
+      <w:r>
+        <w:rPr>
+          <w:sz w:val="24"/>
+          <w:szCs w:val="24"/>
+          <w:lang w:bidi="fa-IR"/>
+        </w:rPr>
+        <w:t xml:space="preserve"> </w:t>
+      </w:r>
+      <w:r>
+        <w:rPr>
+          <w:sz w:val="28"/>
+          <w:szCs w:val="28"/>
+          <w:lang w:bidi="fa-IR"/>
+        </w:rPr>
+        <w:t>which returns the length of an array.</w:t>
+      </w:r>
+      <w:bookmarkStart w:id="0" w:name="_GoBack"/>
+      <w:bookmarkEnd w:id="0"/>
     </w:p>
     <w:sectPr>
       <w:pgSz w:w="12240" w:h="15840"/>

</xml_diff>

<commit_message>
how to use include instruction with an example added.
</commit_message>
<xml_diff>
--- a/Report.docx
+++ b/Report.docx
@@ -3744,6 +3744,219 @@
           <w:lang w:bidi="fa-IR"/>
         </w:rPr>
         <w:t>which returns the length of an array.</w:t>
+      </w:r>
+    </w:p>
+    <w:p>
+      <w:pPr>
+        <w:jc w:val="both"/>
+        <w:rPr>
+          <w:b/>
+          <w:bCs/>
+          <w:sz w:val="28"/>
+          <w:szCs w:val="28"/>
+          <w:lang w:bidi="fa-IR"/>
+        </w:rPr>
+      </w:pPr>
+      <w:r>
+        <w:rPr>
+          <w:b/>
+          <w:bCs/>
+          <w:sz w:val="28"/>
+          <w:szCs w:val="28"/>
+          <w:lang w:bidi="fa-IR"/>
+        </w:rPr>
+        <w:t>Includ</w:t>
+      </w:r>
+      <w:r>
+        <w:rPr>
+          <w:b/>
+          <w:bCs/>
+          <w:sz w:val="28"/>
+          <w:szCs w:val="28"/>
+          <w:lang w:bidi="fa-IR"/>
+        </w:rPr>
+        <w:t>e command</w:t>
+      </w:r>
+    </w:p>
+    <w:p>
+      <w:pPr>
+        <w:jc w:val="both"/>
+        <w:rPr>
+          <w:sz w:val="28"/>
+          <w:szCs w:val="28"/>
+          <w:lang w:bidi="fa-IR"/>
+        </w:rPr>
+      </w:pPr>
+      <w:r>
+        <w:rPr>
+          <w:sz w:val="28"/>
+          <w:szCs w:val="28"/>
+          <w:lang w:bidi="fa-IR"/>
+        </w:rPr>
+        <w:t>The instruction “</w:t>
+      </w:r>
+      <w:r>
+        <w:rPr>
+          <w:rFonts w:ascii="Courier New" w:hAnsi="Courier New" w:cs="Courier New"/>
+          <w:sz w:val="24"/>
+          <w:szCs w:val="24"/>
+          <w:lang w:bidi="fa-IR"/>
+        </w:rPr>
+        <w:t>include</w:t>
+      </w:r>
+      <w:proofErr w:type="gramStart"/>
+      <w:r>
+        <w:rPr>
+          <w:sz w:val="28"/>
+          <w:szCs w:val="28"/>
+          <w:lang w:bidi="fa-IR"/>
+        </w:rPr>
+        <w:t xml:space="preserve">”  </w:t>
+      </w:r>
+      <w:r>
+        <w:rPr>
+          <w:sz w:val="28"/>
+          <w:szCs w:val="28"/>
+          <w:lang w:bidi="fa-IR"/>
+        </w:rPr>
+        <w:t>allows</w:t>
+      </w:r>
+      <w:proofErr w:type="gramEnd"/>
+      <w:r>
+        <w:rPr>
+          <w:sz w:val="28"/>
+          <w:szCs w:val="28"/>
+          <w:lang w:bidi="fa-IR"/>
+        </w:rPr>
+        <w:t xml:space="preserve"> us to include another file inside our </w:t>
+      </w:r>
+      <w:r>
+        <w:rPr>
+          <w:sz w:val="28"/>
+          <w:szCs w:val="28"/>
+          <w:lang w:bidi="fa-IR"/>
+        </w:rPr>
+        <w:t>PHP</w:t>
+      </w:r>
+      <w:r>
+        <w:rPr>
+          <w:sz w:val="28"/>
+          <w:szCs w:val="28"/>
+          <w:lang w:bidi="fa-IR"/>
+        </w:rPr>
+        <w:t xml:space="preserve"> file. </w:t>
+      </w:r>
+      <w:r>
+        <w:rPr>
+          <w:sz w:val="28"/>
+          <w:szCs w:val="28"/>
+          <w:lang w:bidi="fa-IR"/>
+        </w:rPr>
+        <w:t>One of th</w:t>
+      </w:r>
+      <w:r>
+        <w:rPr>
+          <w:sz w:val="28"/>
+          <w:szCs w:val="28"/>
+          <w:lang w:bidi="fa-IR"/>
+        </w:rPr>
+        <w:t>e</w:t>
+      </w:r>
+      <w:r>
+        <w:rPr>
+          <w:sz w:val="28"/>
+          <w:szCs w:val="28"/>
+          <w:lang w:bidi="fa-IR"/>
+        </w:rPr>
+        <w:t xml:space="preserve"> instruction</w:t>
+      </w:r>
+      <w:r>
+        <w:rPr>
+          <w:sz w:val="28"/>
+          <w:szCs w:val="28"/>
+          <w:lang w:bidi="fa-IR"/>
+        </w:rPr>
+        <w:t>’</w:t>
+      </w:r>
+      <w:r>
+        <w:rPr>
+          <w:sz w:val="28"/>
+          <w:szCs w:val="28"/>
+          <w:lang w:bidi="fa-IR"/>
+        </w:rPr>
+        <w:t xml:space="preserve">s applications would be having </w:t>
+      </w:r>
+      <w:r>
+        <w:rPr>
+          <w:sz w:val="28"/>
+          <w:szCs w:val="28"/>
+          <w:lang w:bidi="fa-IR"/>
+        </w:rPr>
+        <w:t>the</w:t>
+      </w:r>
+      <w:r>
+        <w:rPr>
+          <w:sz w:val="28"/>
+          <w:szCs w:val="28"/>
+          <w:lang w:bidi="fa-IR"/>
+        </w:rPr>
+        <w:t xml:space="preserve"> same header and footer.</w:t>
+      </w:r>
+      <w:r>
+        <w:rPr>
+          <w:sz w:val="28"/>
+          <w:szCs w:val="28"/>
+          <w:lang w:bidi="fa-IR"/>
+        </w:rPr>
+        <w:t xml:space="preserve"> In this way, we can write a separate file for </w:t>
+      </w:r>
+      <w:r>
+        <w:rPr>
+          <w:sz w:val="28"/>
+          <w:szCs w:val="28"/>
+          <w:lang w:bidi="fa-IR"/>
+        </w:rPr>
+        <w:t xml:space="preserve">the </w:t>
+      </w:r>
+      <w:r>
+        <w:rPr>
+          <w:sz w:val="28"/>
+          <w:szCs w:val="28"/>
+          <w:lang w:bidi="fa-IR"/>
+        </w:rPr>
+        <w:t xml:space="preserve">header and another one for </w:t>
+      </w:r>
+      <w:r>
+        <w:rPr>
+          <w:sz w:val="28"/>
+          <w:szCs w:val="28"/>
+          <w:lang w:bidi="fa-IR"/>
+        </w:rPr>
+        <w:t xml:space="preserve">the </w:t>
+      </w:r>
+      <w:r>
+        <w:rPr>
+          <w:sz w:val="28"/>
+          <w:szCs w:val="28"/>
+          <w:lang w:bidi="fa-IR"/>
+        </w:rPr>
+        <w:t xml:space="preserve">footer, then we can just simply include them </w:t>
+      </w:r>
+      <w:r>
+        <w:rPr>
+          <w:sz w:val="28"/>
+          <w:szCs w:val="28"/>
+          <w:lang w:bidi="fa-IR"/>
+        </w:rPr>
+        <w:t>o</w:t>
+      </w:r>
+      <w:r>
+        <w:rPr>
+          <w:sz w:val="28"/>
+          <w:szCs w:val="28"/>
+          <w:lang w:bidi="fa-IR"/>
+        </w:rPr>
+        <w:t>n every other page.</w:t>
       </w:r>
       <w:bookmarkStart w:id="0" w:name="_GoBack"/>
       <w:bookmarkEnd w:id="0"/>

</xml_diff>

<commit_message>
OOP in PHP added
</commit_message>
<xml_diff>
--- a/Report.docx
+++ b/Report.docx
@@ -3957,6 +3957,110 @@
           <w:lang w:bidi="fa-IR"/>
         </w:rPr>
         <w:t>n every other page.</w:t>
+      </w:r>
+    </w:p>
+    <w:p>
+      <w:pPr>
+        <w:jc w:val="both"/>
+        <w:rPr>
+          <w:b/>
+          <w:bCs/>
+          <w:sz w:val="28"/>
+          <w:szCs w:val="28"/>
+          <w:lang w:bidi="fa-IR"/>
+        </w:rPr>
+      </w:pPr>
+      <w:r>
+        <w:rPr>
+          <w:b/>
+          <w:bCs/>
+          <w:sz w:val="28"/>
+          <w:szCs w:val="28"/>
+          <w:lang w:bidi="fa-IR"/>
+        </w:rPr>
+        <w:t>OOP in PHP</w:t>
+      </w:r>
+    </w:p>
+    <w:p>
+      <w:pPr>
+        <w:jc w:val="both"/>
+        <w:rPr>
+          <w:sz w:val="28"/>
+          <w:szCs w:val="28"/>
+          <w:lang w:bidi="fa-IR"/>
+        </w:rPr>
+      </w:pPr>
+      <w:r>
+        <w:rPr>
+          <w:sz w:val="28"/>
+          <w:szCs w:val="28"/>
+          <w:lang w:bidi="fa-IR"/>
+        </w:rPr>
+        <w:t>It is just like other languages and there is not so much difference between them.</w:t>
+      </w:r>
+      <w:r>
+        <w:rPr>
+          <w:sz w:val="28"/>
+          <w:szCs w:val="28"/>
+          <w:lang w:bidi="fa-IR"/>
+        </w:rPr>
+        <w:t xml:space="preserve"> Just check what is coded in the example codes in the repository.</w:t>
+      </w:r>
+    </w:p>
+    <w:p>
+      <w:pPr>
+        <w:jc w:val="both"/>
+        <w:rPr>
+          <w:b/>
+          <w:bCs/>
+          <w:sz w:val="28"/>
+          <w:szCs w:val="28"/>
+          <w:lang w:bidi="fa-IR"/>
+        </w:rPr>
+      </w:pPr>
+      <w:r>
+        <w:rPr>
+          <w:b/>
+          <w:bCs/>
+          <w:sz w:val="28"/>
+          <w:szCs w:val="28"/>
+          <w:lang w:bidi="fa-IR"/>
+        </w:rPr>
+        <w:t>Inheritance</w:t>
+      </w:r>
+    </w:p>
+    <w:p>
+      <w:pPr>
+        <w:jc w:val="both"/>
+        <w:rPr>
+          <w:sz w:val="28"/>
+          <w:szCs w:val="28"/>
+          <w:lang w:bidi="fa-IR"/>
+        </w:rPr>
+      </w:pPr>
+      <w:r>
+        <w:rPr>
+          <w:sz w:val="28"/>
+          <w:szCs w:val="28"/>
+          <w:lang w:bidi="fa-IR"/>
+        </w:rPr>
+        <w:t xml:space="preserve">With the help of this </w:t>
+      </w:r>
+      <w:r>
+        <w:rPr>
+          <w:sz w:val="28"/>
+          <w:szCs w:val="28"/>
+          <w:lang w:bidi="fa-IR"/>
+        </w:rPr>
+        <w:t>concept, a class can have the properties of another class.</w:t>
+      </w:r>
+      <w:r>
+        <w:rPr>
+          <w:sz w:val="28"/>
+          <w:szCs w:val="28"/>
+          <w:lang w:bidi="fa-IR"/>
+        </w:rPr>
+        <w:t xml:space="preserve"> Just follow the example code in the subfolder.</w:t>
       </w:r>
       <w:bookmarkStart w:id="0" w:name="_GoBack"/>
       <w:bookmarkEnd w:id="0"/>

</xml_diff>

<commit_message>
report file finalized and temporary file deleted!
</commit_message>
<xml_diff>
--- a/Report.docx
+++ b/Report.docx
@@ -395,53 +395,6 @@
           <w:szCs w:val="28"/>
         </w:rPr>
       </w:pPr>
-      <w:r>
-        <w:rPr>
-          <w:noProof/>
-        </w:rPr>
-        <w:drawing>
-          <wp:inline distT="0" distB="0" distL="0" distR="0" wp14:anchorId="769A5F8B" wp14:editId="6879EF42">
-            <wp:extent cx="3133725" cy="1161321"/>
-            <wp:effectExtent l="0" t="0" r="0" b="1270"/>
-            <wp:docPr id="1" name="Picture 1"/>
-            <wp:cNvGraphicFramePr>
-              <a:graphicFrameLocks xmlns:a="http://schemas.openxmlformats.org/drawingml/2006/main" noChangeAspect="1"/>
-            </wp:cNvGraphicFramePr>
-            <a:graphic xmlns:a="http://schemas.openxmlformats.org/drawingml/2006/main">
-              <a:graphicData uri="http://schemas.openxmlformats.org/drawingml/2006/picture">
-                <pic:pic xmlns:pic="http://schemas.openxmlformats.org/drawingml/2006/picture">
-                  <pic:nvPicPr>
-                    <pic:cNvPr id="1" name=""/>
-                    <pic:cNvPicPr/>
-                  </pic:nvPicPr>
-                  <pic:blipFill rotWithShape="1">
-                    <a:blip r:embed="rId5"/>
-                    <a:srcRect r="72756" b="82041"/>
-                    <a:stretch/>
-                  </pic:blipFill>
-                  <pic:spPr bwMode="auto">
-                    <a:xfrm>
-                      <a:off x="0" y="0"/>
-                      <a:ext cx="3165338" cy="1173036"/>
-                    </a:xfrm>
-                    <a:prstGeom prst="rect">
-                      <a:avLst/>
-                    </a:prstGeom>
-                    <a:ln>
-                      <a:noFill/>
-                    </a:ln>
-                    <a:extLst>
-                      <a:ext uri="{53640926-AAD7-44D8-BBD7-CCE9431645EC}">
-                        <a14:shadowObscured xmlns:a14="http://schemas.microsoft.com/office/drawing/2010/main"/>
-                      </a:ext>
-                    </a:extLst>
-                  </pic:spPr>
-                </pic:pic>
-              </a:graphicData>
-            </a:graphic>
-          </wp:inline>
-        </w:drawing>
-      </w:r>
     </w:p>
     <w:p>
       <w:pPr>
@@ -509,7 +462,7 @@
                     <pic:cNvPicPr/>
                   </pic:nvPicPr>
                   <pic:blipFill rotWithShape="1">
-                    <a:blip r:embed="rId6"/>
+                    <a:blip r:embed="rId5"/>
                     <a:srcRect r="46154" b="73204"/>
                     <a:stretch/>
                   </pic:blipFill>
@@ -552,66 +505,66 @@
           <w:sz w:val="28"/>
           <w:szCs w:val="28"/>
         </w:rPr>
+        <w:t>Variables in PHP</w:t>
+      </w:r>
+      <w:r>
+        <w:rPr>
+          <w:sz w:val="28"/>
+          <w:szCs w:val="28"/>
+        </w:rPr>
+        <w:t>:</w:t>
+      </w:r>
+    </w:p>
+    <w:p>
+      <w:pPr>
+        <w:jc w:val="both"/>
+        <w:rPr>
+          <w:sz w:val="28"/>
+          <w:szCs w:val="28"/>
+        </w:rPr>
+      </w:pPr>
+      <w:r>
+        <w:rPr>
+          <w:sz w:val="28"/>
+          <w:szCs w:val="28"/>
+        </w:rPr>
+        <w:t>We declare variables as follows in PHP language:</w:t>
+      </w:r>
+    </w:p>
+    <w:p>
+      <w:pPr>
+        <w:jc w:val="both"/>
+        <w:rPr>
+          <w:rFonts w:ascii="Courier New" w:hAnsi="Courier New" w:cs="Courier New"/>
+          <w:sz w:val="24"/>
+          <w:szCs w:val="24"/>
+        </w:rPr>
+      </w:pPr>
+      <w:r>
+        <w:rPr>
+          <w:rFonts w:ascii="Courier New" w:hAnsi="Courier New" w:cs="Courier New"/>
+          <w:sz w:val="24"/>
+          <w:szCs w:val="24"/>
+        </w:rPr>
+        <w:t>$name = “Ehsan”;</w:t>
+      </w:r>
+    </w:p>
+    <w:p>
+      <w:pPr>
+        <w:jc w:val="both"/>
+        <w:rPr>
+          <w:rFonts w:ascii="Courier New" w:hAnsi="Courier New" w:cs="Courier New"/>
+          <w:sz w:val="24"/>
+          <w:szCs w:val="24"/>
+        </w:rPr>
+      </w:pPr>
+      <w:r>
+        <w:rPr>
+          <w:rFonts w:ascii="Courier New" w:hAnsi="Courier New" w:cs="Courier New"/>
+          <w:sz w:val="24"/>
+          <w:szCs w:val="24"/>
+        </w:rPr>
         <w:lastRenderedPageBreak/>
-        <w:t>Variables in PHP</w:t>
-      </w:r>
-      <w:r>
-        <w:rPr>
-          <w:sz w:val="28"/>
-          <w:szCs w:val="28"/>
-        </w:rPr>
-        <w:t>:</w:t>
-      </w:r>
-    </w:p>
-    <w:p>
-      <w:pPr>
-        <w:jc w:val="both"/>
-        <w:rPr>
-          <w:sz w:val="28"/>
-          <w:szCs w:val="28"/>
-        </w:rPr>
-      </w:pPr>
-      <w:r>
-        <w:rPr>
-          <w:sz w:val="28"/>
-          <w:szCs w:val="28"/>
-        </w:rPr>
-        <w:t>We declare variables as follows in PHP language:</w:t>
-      </w:r>
-    </w:p>
-    <w:p>
-      <w:pPr>
-        <w:jc w:val="both"/>
-        <w:rPr>
-          <w:rFonts w:ascii="Courier New" w:hAnsi="Courier New" w:cs="Courier New"/>
-          <w:sz w:val="24"/>
-          <w:szCs w:val="24"/>
-        </w:rPr>
-      </w:pPr>
-      <w:r>
-        <w:rPr>
-          <w:rFonts w:ascii="Courier New" w:hAnsi="Courier New" w:cs="Courier New"/>
-          <w:sz w:val="24"/>
-          <w:szCs w:val="24"/>
-        </w:rPr>
-        <w:t>$name = “Ehsan”;</w:t>
-      </w:r>
-    </w:p>
-    <w:p>
-      <w:pPr>
-        <w:jc w:val="both"/>
-        <w:rPr>
-          <w:rFonts w:ascii="Courier New" w:hAnsi="Courier New" w:cs="Courier New"/>
-          <w:sz w:val="24"/>
-          <w:szCs w:val="24"/>
-        </w:rPr>
-      </w:pPr>
-      <w:r>
-        <w:rPr>
-          <w:rFonts w:ascii="Courier New" w:hAnsi="Courier New" w:cs="Courier New"/>
-          <w:sz w:val="24"/>
-          <w:szCs w:val="24"/>
-        </w:rPr>
         <w:t>$age = 26;</w:t>
       </w:r>
     </w:p>
@@ -1187,7 +1140,7 @@
                     <pic:cNvPicPr/>
                   </pic:nvPicPr>
                   <pic:blipFill rotWithShape="1">
-                    <a:blip r:embed="rId7"/>
+                    <a:blip r:embed="rId6"/>
                     <a:srcRect r="55930" b="82326"/>
                     <a:stretch/>
                   </pic:blipFill>
@@ -1260,7 +1213,6 @@
           <w:sz w:val="28"/>
           <w:szCs w:val="28"/>
         </w:rPr>
-        <w:lastRenderedPageBreak/>
         <w:t>Note</w:t>
       </w:r>
       <w:r>
@@ -1357,6 +1309,7 @@
           <w:sz w:val="28"/>
           <w:szCs w:val="28"/>
         </w:rPr>
+        <w:lastRenderedPageBreak/>
         <w:t>Getting data from the user</w:t>
       </w:r>
     </w:p>
@@ -1778,7 +1731,7 @@
                     <pic:cNvPicPr/>
                   </pic:nvPicPr>
                   <pic:blipFill rotWithShape="1">
-                    <a:blip r:embed="rId8"/>
+                    <a:blip r:embed="rId7"/>
                     <a:srcRect r="50801" b="76055"/>
                     <a:stretch/>
                   </pic:blipFill>
@@ -1882,7 +1835,6 @@
           <w:sz w:val="24"/>
           <w:szCs w:val="24"/>
         </w:rPr>
-        <w:lastRenderedPageBreak/>
         <w:t xml:space="preserve">        Name: &lt;input type="text" name="name"&gt;</w:t>
       </w:r>
     </w:p>
@@ -1993,6 +1945,7 @@
           <w:sz w:val="24"/>
           <w:szCs w:val="24"/>
         </w:rPr>
+        <w:lastRenderedPageBreak/>
         <w:t xml:space="preserve">    </w:t>
       </w:r>
     </w:p>
@@ -2278,7 +2231,7 @@
                     <pic:cNvPicPr/>
                   </pic:nvPicPr>
                   <pic:blipFill rotWithShape="1">
-                    <a:blip r:embed="rId9"/>
+                    <a:blip r:embed="rId8"/>
                     <a:srcRect r="64744" b="73774"/>
                     <a:stretch/>
                   </pic:blipFill>
@@ -2342,7 +2295,16 @@
           <w:sz w:val="28"/>
           <w:szCs w:val="28"/>
         </w:rPr>
-        <w:t xml:space="preserve">values that we can tack on to the end </w:t>
+        <w:t>values that we can tack on to</w:t>
+      </w:r>
+      <w:bookmarkStart w:id="0" w:name="_GoBack"/>
+      <w:bookmarkEnd w:id="0"/>
+      <w:r>
+        <w:rPr>
+          <w:sz w:val="28"/>
+          <w:szCs w:val="28"/>
+        </w:rPr>
+        <w:t xml:space="preserve"> the end </w:t>
       </w:r>
       <w:r>
         <w:rPr>
@@ -2395,7 +2357,6 @@
         <w:rPr>
           <w:noProof/>
         </w:rPr>
-        <w:lastRenderedPageBreak/>
         <w:drawing>
           <wp:inline distT="0" distB="0" distL="0" distR="0" wp14:anchorId="78D1BCE9" wp14:editId="23111F87">
             <wp:extent cx="4724400" cy="1381220"/>
@@ -2412,7 +2373,7 @@
                     <pic:cNvPicPr/>
                   </pic:nvPicPr>
                   <pic:blipFill rotWithShape="1">
-                    <a:blip r:embed="rId10"/>
+                    <a:blip r:embed="rId9"/>
                     <a:srcRect r="51763" b="74914"/>
                     <a:stretch/>
                   </pic:blipFill>
@@ -2630,6 +2591,7 @@
           <w:szCs w:val="24"/>
           <w:lang w:bidi="fa-IR"/>
         </w:rPr>
+        <w:lastRenderedPageBreak/>
         <w:t>echo</w:t>
       </w:r>
       <w:proofErr w:type="gramEnd"/>
@@ -3291,7 +3253,6 @@
           <w:szCs w:val="24"/>
           <w:lang w:bidi="fa-IR"/>
         </w:rPr>
-        <w:lastRenderedPageBreak/>
         <w:tab/>
       </w:r>
       <w:r>
@@ -3615,6 +3576,7 @@
           <w:szCs w:val="24"/>
           <w:lang w:bidi="fa-IR"/>
         </w:rPr>
+        <w:lastRenderedPageBreak/>
         <w:t>}</w:t>
       </w:r>
     </w:p>
@@ -4062,8 +4024,6 @@
         </w:rPr>
         <w:t xml:space="preserve"> Just follow the example code in the subfolder.</w:t>
       </w:r>
-      <w:bookmarkStart w:id="0" w:name="_GoBack"/>
-      <w:bookmarkEnd w:id="0"/>
     </w:p>
     <w:sectPr>
       <w:pgSz w:w="12240" w:h="15840"/>

</xml_diff>